<commit_message>
Aggiornati Dataset e quasi definito l'oracolo. Aggiunti confronti tra i dati ottenuti dai tool.
</commit_message>
<xml_diff>
--- a/Tesi/Tesi.docx
+++ b/Tesi/Tesi.docx
@@ -2,12 +2,11 @@
 <file path=word/document.xml><?xml version="1.0" encoding="utf-8"?>
 <w:document xmlns:wpc="http://schemas.microsoft.com/office/word/2010/wordprocessingCanvas" xmlns:cx="http://schemas.microsoft.com/office/drawing/2014/chartex" xmlns:cx1="http://schemas.microsoft.com/office/drawing/2015/9/8/chartex" xmlns:mc="http://schemas.openxmlformats.org/markup-compatibility/2006" xmlns:o="urn:schemas-microsoft-com:office:office" xmlns:r="http://schemas.openxmlformats.org/officeDocument/2006/relationships" xmlns:m="http://schemas.openxmlformats.org/officeDocument/2006/math" xmlns:v="urn:schemas-microsoft-com:vml" xmlns:wp14="http://schemas.microsoft.com/office/word/2010/wordprocessingDrawing" xmlns:wp="http://schemas.openxmlformats.org/drawingml/2006/wordprocessingDrawing" xmlns:w10="urn:schemas-microsoft-com:office:word" xmlns:w="http://schemas.openxmlformats.org/wordprocessingml/2006/main" xmlns:w14="http://schemas.microsoft.com/office/word/2010/wordml" xmlns:w15="http://schemas.microsoft.com/office/word/2012/wordml" xmlns:w16se="http://schemas.microsoft.com/office/word/2015/wordml/symex" xmlns:wpg="http://schemas.microsoft.com/office/word/2010/wordprocessingGroup" xmlns:wpi="http://schemas.microsoft.com/office/word/2010/wordprocessingInk" xmlns:wne="http://schemas.microsoft.com/office/word/2006/wordml" xmlns:wps="http://schemas.microsoft.com/office/word/2010/wordprocessingShape" mc:Ignorable="w14 w15 w16se wp14">
   <w:body>
-    <w:bookmarkStart w:id="0" w:name="_Toc31587704" w:displacedByCustomXml="next"/>
+    <w:bookmarkStart w:id="0" w:name="_Toc31826077" w:displacedByCustomXml="next"/>
     <w:sdt>
       <w:sdtPr>
         <w:rPr>
           <w:rFonts w:asciiTheme="minorHAnsi" w:eastAsiaTheme="minorEastAsia" w:hAnsiTheme="minorHAnsi" w:cstheme="minorBidi"/>
-          <w:color w:val="auto"/>
           <w:sz w:val="24"/>
           <w:szCs w:val="20"/>
           <w:lang w:val="it-IT"/>
@@ -70,7 +69,7 @@
             </w:rPr>
             <w:fldChar w:fldCharType="separate"/>
           </w:r>
-          <w:hyperlink w:anchor="_Toc31587704" w:history="1">
+          <w:hyperlink w:anchor="_Toc31826077" w:history="1">
             <w:r>
               <w:rPr>
                 <w:rStyle w:val="Collegamentoipertestuale"/>
@@ -98,7 +97,7 @@
                 <w:noProof/>
                 <w:webHidden/>
               </w:rPr>
-              <w:instrText xml:space="preserve"> PAGEREF _Toc31587704 \h </w:instrText>
+              <w:instrText xml:space="preserve"> PAGEREF _Toc31826077 \h </w:instrText>
             </w:r>
             <w:r>
               <w:rPr>
@@ -141,7 +140,7 @@
               <w:szCs w:val="22"/>
             </w:rPr>
           </w:pPr>
-          <w:hyperlink w:anchor="_Toc31587705" w:history="1">
+          <w:hyperlink w:anchor="_Toc31826078" w:history="1">
             <w:r>
               <w:rPr>
                 <w:rStyle w:val="Collegamentoipertestuale"/>
@@ -169,7 +168,7 @@
                 <w:noProof/>
                 <w:webHidden/>
               </w:rPr>
-              <w:instrText xml:space="preserve"> PAGEREF _Toc31587705 \h </w:instrText>
+              <w:instrText xml:space="preserve"> PAGEREF _Toc31826078 \h </w:instrText>
             </w:r>
             <w:r>
               <w:rPr>
@@ -212,7 +211,7 @@
               <w:szCs w:val="22"/>
             </w:rPr>
           </w:pPr>
-          <w:hyperlink w:anchor="_Toc31587706" w:history="1">
+          <w:hyperlink w:anchor="_Toc31826079" w:history="1">
             <w:r>
               <w:rPr>
                 <w:rStyle w:val="Collegamentoipertestuale"/>
@@ -240,7 +239,7 @@
                 <w:noProof/>
                 <w:webHidden/>
               </w:rPr>
-              <w:instrText xml:space="preserve"> PAGEREF _Toc31587706 \h </w:instrText>
+              <w:instrText xml:space="preserve"> PAGEREF _Toc31826079 \h </w:instrText>
             </w:r>
             <w:r>
               <w:rPr>
@@ -283,7 +282,7 @@
               <w:szCs w:val="22"/>
             </w:rPr>
           </w:pPr>
-          <w:hyperlink w:anchor="_Toc31587707" w:history="1">
+          <w:hyperlink w:anchor="_Toc31826080" w:history="1">
             <w:r>
               <w:rPr>
                 <w:rStyle w:val="Collegamentoipertestuale"/>
@@ -311,7 +310,7 @@
                 <w:noProof/>
                 <w:webHidden/>
               </w:rPr>
-              <w:instrText xml:space="preserve"> PAGEREF _Toc31587707 \h </w:instrText>
+              <w:instrText xml:space="preserve"> PAGEREF _Toc31826080 \h </w:instrText>
             </w:r>
             <w:r>
               <w:rPr>
@@ -354,7 +353,7 @@
               <w:szCs w:val="22"/>
             </w:rPr>
           </w:pPr>
-          <w:hyperlink w:anchor="_Toc31587708" w:history="1">
+          <w:hyperlink w:anchor="_Toc31826081" w:history="1">
             <w:r>
               <w:rPr>
                 <w:rStyle w:val="Collegamentoipertestuale"/>
@@ -382,7 +381,7 @@
                 <w:noProof/>
                 <w:webHidden/>
               </w:rPr>
-              <w:instrText xml:space="preserve"> PAGEREF _Toc31587708 \h </w:instrText>
+              <w:instrText xml:space="preserve"> PAGEREF _Toc31826081 \h </w:instrText>
             </w:r>
             <w:r>
               <w:rPr>
@@ -425,7 +424,7 @@
               <w:szCs w:val="22"/>
             </w:rPr>
           </w:pPr>
-          <w:hyperlink w:anchor="_Toc31587709" w:history="1">
+          <w:hyperlink w:anchor="_Toc31826082" w:history="1">
             <w:r>
               <w:rPr>
                 <w:rStyle w:val="Collegamentoipertestuale"/>
@@ -453,7 +452,7 @@
                 <w:noProof/>
                 <w:webHidden/>
               </w:rPr>
-              <w:instrText xml:space="preserve"> PAGEREF _Toc31587709 \h </w:instrText>
+              <w:instrText xml:space="preserve"> PAGEREF _Toc31826082 \h </w:instrText>
             </w:r>
             <w:r>
               <w:rPr>
@@ -496,7 +495,7 @@
               <w:szCs w:val="22"/>
             </w:rPr>
           </w:pPr>
-          <w:hyperlink w:anchor="_Toc31587710" w:history="1">
+          <w:hyperlink w:anchor="_Toc31826083" w:history="1">
             <w:r>
               <w:rPr>
                 <w:rStyle w:val="Collegamentoipertestuale"/>
@@ -524,7 +523,7 @@
                 <w:noProof/>
                 <w:webHidden/>
               </w:rPr>
-              <w:instrText xml:space="preserve"> PAGEREF _Toc31587710 \h </w:instrText>
+              <w:instrText xml:space="preserve"> PAGEREF _Toc31826083 \h </w:instrText>
             </w:r>
             <w:r>
               <w:rPr>
@@ -567,7 +566,7 @@
               <w:szCs w:val="22"/>
             </w:rPr>
           </w:pPr>
-          <w:hyperlink w:anchor="_Toc31587711" w:history="1">
+          <w:hyperlink w:anchor="_Toc31826084" w:history="1">
             <w:r>
               <w:rPr>
                 <w:rStyle w:val="Collegamentoipertestuale"/>
@@ -595,7 +594,7 @@
                 <w:noProof/>
                 <w:webHidden/>
               </w:rPr>
-              <w:instrText xml:space="preserve"> PAGEREF _Toc31587711 \h </w:instrText>
+              <w:instrText xml:space="preserve"> PAGEREF _Toc31826084 \h </w:instrText>
             </w:r>
             <w:r>
               <w:rPr>
@@ -638,7 +637,7 @@
               <w:szCs w:val="22"/>
             </w:rPr>
           </w:pPr>
-          <w:hyperlink w:anchor="_Toc31587712" w:history="1">
+          <w:hyperlink w:anchor="_Toc31826085" w:history="1">
             <w:r>
               <w:rPr>
                 <w:rStyle w:val="Collegamentoipertestuale"/>
@@ -666,7 +665,7 @@
                 <w:noProof/>
                 <w:webHidden/>
               </w:rPr>
-              <w:instrText xml:space="preserve"> PAGEREF _Toc31587712 \h </w:instrText>
+              <w:instrText xml:space="preserve"> PAGEREF _Toc31826085 \h </w:instrText>
             </w:r>
             <w:r>
               <w:rPr>
@@ -709,7 +708,7 @@
               <w:szCs w:val="22"/>
             </w:rPr>
           </w:pPr>
-          <w:hyperlink w:anchor="_Toc31587713" w:history="1">
+          <w:hyperlink w:anchor="_Toc31826086" w:history="1">
             <w:r>
               <w:rPr>
                 <w:rStyle w:val="Collegamentoipertestuale"/>
@@ -737,7 +736,7 @@
                 <w:noProof/>
                 <w:webHidden/>
               </w:rPr>
-              <w:instrText xml:space="preserve"> PAGEREF _Toc31587713 \h </w:instrText>
+              <w:instrText xml:space="preserve"> PAGEREF _Toc31826086 \h </w:instrText>
             </w:r>
             <w:r>
               <w:rPr>
@@ -780,7 +779,7 @@
               <w:szCs w:val="22"/>
             </w:rPr>
           </w:pPr>
-          <w:hyperlink w:anchor="_Toc31587714" w:history="1">
+          <w:hyperlink w:anchor="_Toc31826087" w:history="1">
             <w:r>
               <w:rPr>
                 <w:rStyle w:val="Collegamentoipertestuale"/>
@@ -808,7 +807,7 @@
                 <w:noProof/>
                 <w:webHidden/>
               </w:rPr>
-              <w:instrText xml:space="preserve"> PAGEREF _Toc31587714 \h </w:instrText>
+              <w:instrText xml:space="preserve"> PAGEREF _Toc31826087 \h </w:instrText>
             </w:r>
             <w:r>
               <w:rPr>
@@ -851,7 +850,7 @@
               <w:szCs w:val="22"/>
             </w:rPr>
           </w:pPr>
-          <w:hyperlink w:anchor="_Toc31587715" w:history="1">
+          <w:hyperlink w:anchor="_Toc31826088" w:history="1">
             <w:r>
               <w:rPr>
                 <w:rStyle w:val="Collegamentoipertestuale"/>
@@ -879,7 +878,7 @@
                 <w:noProof/>
                 <w:webHidden/>
               </w:rPr>
-              <w:instrText xml:space="preserve"> PAGEREF _Toc31587715 \h </w:instrText>
+              <w:instrText xml:space="preserve"> PAGEREF _Toc31826088 \h </w:instrText>
             </w:r>
             <w:r>
               <w:rPr>
@@ -922,7 +921,7 @@
               <w:szCs w:val="22"/>
             </w:rPr>
           </w:pPr>
-          <w:hyperlink w:anchor="_Toc31587716" w:history="1">
+          <w:hyperlink w:anchor="_Toc31826089" w:history="1">
             <w:r>
               <w:rPr>
                 <w:rStyle w:val="Collegamentoipertestuale"/>
@@ -950,7 +949,7 @@
                 <w:noProof/>
                 <w:webHidden/>
               </w:rPr>
-              <w:instrText xml:space="preserve"> PAGEREF _Toc31587716 \h </w:instrText>
+              <w:instrText xml:space="preserve"> PAGEREF _Toc31826089 \h </w:instrText>
             </w:r>
             <w:r>
               <w:rPr>
@@ -993,7 +992,7 @@
               <w:szCs w:val="22"/>
             </w:rPr>
           </w:pPr>
-          <w:hyperlink w:anchor="_Toc31587717" w:history="1">
+          <w:hyperlink w:anchor="_Toc31826090" w:history="1">
             <w:r>
               <w:rPr>
                 <w:rStyle w:val="Collegamentoipertestuale"/>
@@ -1021,7 +1020,7 @@
                 <w:noProof/>
                 <w:webHidden/>
               </w:rPr>
-              <w:instrText xml:space="preserve"> PAGEREF _Toc31587717 \h </w:instrText>
+              <w:instrText xml:space="preserve"> PAGEREF _Toc31826090 \h </w:instrText>
             </w:r>
             <w:r>
               <w:rPr>
@@ -1041,7 +1040,7 @@
                 <w:noProof/>
                 <w:webHidden/>
               </w:rPr>
-              <w:t>25</w:t>
+              <w:t>26</w:t>
             </w:r>
             <w:r>
               <w:rPr>
@@ -1064,7 +1063,7 @@
               <w:szCs w:val="22"/>
             </w:rPr>
           </w:pPr>
-          <w:hyperlink w:anchor="_Toc31587718" w:history="1">
+          <w:hyperlink w:anchor="_Toc31826091" w:history="1">
             <w:r>
               <w:rPr>
                 <w:rStyle w:val="Collegamentoipertestuale"/>
@@ -1092,7 +1091,7 @@
                 <w:noProof/>
                 <w:webHidden/>
               </w:rPr>
-              <w:instrText xml:space="preserve"> PAGEREF _Toc31587718 \h </w:instrText>
+              <w:instrText xml:space="preserve"> PAGEREF _Toc31826091 \h </w:instrText>
             </w:r>
             <w:r>
               <w:rPr>
@@ -1112,7 +1111,7 @@
                 <w:noProof/>
                 <w:webHidden/>
               </w:rPr>
-              <w:t>29</w:t>
+              <w:t>30</w:t>
             </w:r>
             <w:r>
               <w:rPr>
@@ -1135,7 +1134,7 @@
               <w:szCs w:val="22"/>
             </w:rPr>
           </w:pPr>
-          <w:hyperlink w:anchor="_Toc31587719" w:history="1">
+          <w:hyperlink w:anchor="_Toc31826092" w:history="1">
             <w:r>
               <w:rPr>
                 <w:rStyle w:val="Collegamentoipertestuale"/>
@@ -1163,7 +1162,7 @@
                 <w:noProof/>
                 <w:webHidden/>
               </w:rPr>
-              <w:instrText xml:space="preserve"> PAGEREF _Toc31587719 \h </w:instrText>
+              <w:instrText xml:space="preserve"> PAGEREF _Toc31826092 \h </w:instrText>
             </w:r>
             <w:r>
               <w:rPr>
@@ -1183,7 +1182,7 @@
                 <w:noProof/>
                 <w:webHidden/>
               </w:rPr>
-              <w:t>31</w:t>
+              <w:t>32</w:t>
             </w:r>
             <w:r>
               <w:rPr>
@@ -1206,7 +1205,7 @@
               <w:szCs w:val="22"/>
             </w:rPr>
           </w:pPr>
-          <w:hyperlink w:anchor="_Toc31587720" w:history="1">
+          <w:hyperlink w:anchor="_Toc31826093" w:history="1">
             <w:r>
               <w:rPr>
                 <w:rStyle w:val="Collegamentoipertestuale"/>
@@ -1234,7 +1233,7 @@
                 <w:noProof/>
                 <w:webHidden/>
               </w:rPr>
-              <w:instrText xml:space="preserve"> PAGEREF _Toc31587720 \h </w:instrText>
+              <w:instrText xml:space="preserve"> PAGEREF _Toc31826093 \h </w:instrText>
             </w:r>
             <w:r>
               <w:rPr>
@@ -1254,7 +1253,7 @@
                 <w:noProof/>
                 <w:webHidden/>
               </w:rPr>
-              <w:t>31</w:t>
+              <w:t>32</w:t>
             </w:r>
             <w:r>
               <w:rPr>
@@ -1277,7 +1276,7 @@
               <w:szCs w:val="22"/>
             </w:rPr>
           </w:pPr>
-          <w:hyperlink w:anchor="_Toc31587721" w:history="1">
+          <w:hyperlink w:anchor="_Toc31826094" w:history="1">
             <w:r>
               <w:rPr>
                 <w:rStyle w:val="Collegamentoipertestuale"/>
@@ -1305,7 +1304,7 @@
                 <w:noProof/>
                 <w:webHidden/>
               </w:rPr>
-              <w:instrText xml:space="preserve"> PAGEREF _Toc31587721 \h </w:instrText>
+              <w:instrText xml:space="preserve"> PAGEREF _Toc31826094 \h </w:instrText>
             </w:r>
             <w:r>
               <w:rPr>
@@ -1325,7 +1324,7 @@
                 <w:noProof/>
                 <w:webHidden/>
               </w:rPr>
-              <w:t>31</w:t>
+              <w:t>32</w:t>
             </w:r>
             <w:r>
               <w:rPr>
@@ -1348,7 +1347,7 @@
               <w:szCs w:val="22"/>
             </w:rPr>
           </w:pPr>
-          <w:hyperlink w:anchor="_Toc31587722" w:history="1">
+          <w:hyperlink w:anchor="_Toc31826095" w:history="1">
             <w:r>
               <w:rPr>
                 <w:rStyle w:val="Collegamentoipertestuale"/>
@@ -1376,7 +1375,7 @@
                 <w:noProof/>
                 <w:webHidden/>
               </w:rPr>
-              <w:instrText xml:space="preserve"> PAGEREF _Toc31587722 \h </w:instrText>
+              <w:instrText xml:space="preserve"> PAGEREF _Toc31826095 \h </w:instrText>
             </w:r>
             <w:r>
               <w:rPr>
@@ -1396,7 +1395,7 @@
                 <w:noProof/>
                 <w:webHidden/>
               </w:rPr>
-              <w:t>34</w:t>
+              <w:t>35</w:t>
             </w:r>
             <w:r>
               <w:rPr>
@@ -1419,7 +1418,7 @@
               <w:szCs w:val="22"/>
             </w:rPr>
           </w:pPr>
-          <w:hyperlink w:anchor="_Toc31587723" w:history="1">
+          <w:hyperlink w:anchor="_Toc31826096" w:history="1">
             <w:r>
               <w:rPr>
                 <w:rStyle w:val="Collegamentoipertestuale"/>
@@ -1447,7 +1446,7 @@
                 <w:noProof/>
                 <w:webHidden/>
               </w:rPr>
-              <w:instrText xml:space="preserve"> PAGEREF _Toc31587723 \h </w:instrText>
+              <w:instrText xml:space="preserve"> PAGEREF _Toc31826096 \h </w:instrText>
             </w:r>
             <w:r>
               <w:rPr>
@@ -1467,7 +1466,7 @@
                 <w:noProof/>
                 <w:webHidden/>
               </w:rPr>
-              <w:t>35</w:t>
+              <w:t>36</w:t>
             </w:r>
             <w:r>
               <w:rPr>
@@ -1490,7 +1489,7 @@
               <w:szCs w:val="22"/>
             </w:rPr>
           </w:pPr>
-          <w:hyperlink w:anchor="_Toc31587724" w:history="1">
+          <w:hyperlink w:anchor="_Toc31826097" w:history="1">
             <w:r>
               <w:rPr>
                 <w:rStyle w:val="Collegamentoipertestuale"/>
@@ -1518,7 +1517,7 @@
                 <w:noProof/>
                 <w:webHidden/>
               </w:rPr>
-              <w:instrText xml:space="preserve"> PAGEREF _Toc31587724 \h </w:instrText>
+              <w:instrText xml:space="preserve"> PAGEREF _Toc31826097 \h </w:instrText>
             </w:r>
             <w:r>
               <w:rPr>
@@ -1538,7 +1537,7 @@
                 <w:noProof/>
                 <w:webHidden/>
               </w:rPr>
-              <w:t>37</w:t>
+              <w:t>39</w:t>
             </w:r>
             <w:r>
               <w:rPr>
@@ -1561,7 +1560,7 @@
               <w:szCs w:val="22"/>
             </w:rPr>
           </w:pPr>
-          <w:hyperlink w:anchor="_Toc31587725" w:history="1">
+          <w:hyperlink w:anchor="_Toc31826098" w:history="1">
             <w:r>
               <w:rPr>
                 <w:rStyle w:val="Collegamentoipertestuale"/>
@@ -1589,7 +1588,7 @@
                 <w:noProof/>
                 <w:webHidden/>
               </w:rPr>
-              <w:instrText xml:space="preserve"> PAGEREF _Toc31587725 \h </w:instrText>
+              <w:instrText xml:space="preserve"> PAGEREF _Toc31826098 \h </w:instrText>
             </w:r>
             <w:r>
               <w:rPr>
@@ -1609,7 +1608,7 @@
                 <w:noProof/>
                 <w:webHidden/>
               </w:rPr>
-              <w:t>37</w:t>
+              <w:t>39</w:t>
             </w:r>
             <w:r>
               <w:rPr>
@@ -1632,7 +1631,7 @@
               <w:szCs w:val="22"/>
             </w:rPr>
           </w:pPr>
-          <w:hyperlink w:anchor="_Toc31587726" w:history="1">
+          <w:hyperlink w:anchor="_Toc31826099" w:history="1">
             <w:r>
               <w:rPr>
                 <w:rStyle w:val="Collegamentoipertestuale"/>
@@ -1660,7 +1659,7 @@
                 <w:noProof/>
                 <w:webHidden/>
               </w:rPr>
-              <w:instrText xml:space="preserve"> PAGEREF _Toc31587726 \h </w:instrText>
+              <w:instrText xml:space="preserve"> PAGEREF _Toc31826099 \h </w:instrText>
             </w:r>
             <w:r>
               <w:rPr>
@@ -1680,7 +1679,7 @@
                 <w:noProof/>
                 <w:webHidden/>
               </w:rPr>
-              <w:t>37</w:t>
+              <w:t>39</w:t>
             </w:r>
             <w:r>
               <w:rPr>
@@ -1703,14 +1702,14 @@
               <w:szCs w:val="22"/>
             </w:rPr>
           </w:pPr>
-          <w:hyperlink w:anchor="_Toc31587727" w:history="1">
+          <w:hyperlink w:anchor="_Toc31826100" w:history="1">
             <w:r>
               <w:rPr>
                 <w:rStyle w:val="Collegamentoipertestuale"/>
                 <w:noProof/>
                 <w:lang w:val="it-IT"/>
               </w:rPr>
-              <w:t>Analisi dei dati</w:t>
+              <w:t>Definizione dell’oracolo</w:t>
             </w:r>
             <w:r>
               <w:rPr>
@@ -1731,7 +1730,7 @@
                 <w:noProof/>
                 <w:webHidden/>
               </w:rPr>
-              <w:instrText xml:space="preserve"> PAGEREF _Toc31587727 \h </w:instrText>
+              <w:instrText xml:space="preserve"> PAGEREF _Toc31826100 \h </w:instrText>
             </w:r>
             <w:r>
               <w:rPr>
@@ -1751,7 +1750,7 @@
                 <w:noProof/>
                 <w:webHidden/>
               </w:rPr>
-              <w:t>38</w:t>
+              <w:t>40</w:t>
             </w:r>
             <w:r>
               <w:rPr>
@@ -1774,7 +1773,7 @@
               <w:szCs w:val="22"/>
             </w:rPr>
           </w:pPr>
-          <w:hyperlink w:anchor="_Toc31587728" w:history="1">
+          <w:hyperlink w:anchor="_Toc31826101" w:history="1">
             <w:r>
               <w:rPr>
                 <w:rStyle w:val="Collegamentoipertestuale"/>
@@ -1802,7 +1801,7 @@
                 <w:noProof/>
                 <w:webHidden/>
               </w:rPr>
-              <w:instrText xml:space="preserve"> PAGEREF _Toc31587728 \h </w:instrText>
+              <w:instrText xml:space="preserve"> PAGEREF _Toc31826101 \h </w:instrText>
             </w:r>
             <w:r>
               <w:rPr>
@@ -1822,7 +1821,7 @@
                 <w:noProof/>
                 <w:webHidden/>
               </w:rPr>
-              <w:t>39</w:t>
+              <w:t>41</w:t>
             </w:r>
             <w:r>
               <w:rPr>
@@ -1845,7 +1844,7 @@
               <w:szCs w:val="22"/>
             </w:rPr>
           </w:pPr>
-          <w:hyperlink w:anchor="_Toc31587729" w:history="1">
+          <w:hyperlink w:anchor="_Toc31826102" w:history="1">
             <w:r>
               <w:rPr>
                 <w:rStyle w:val="Collegamentoipertestuale"/>
@@ -1873,7 +1872,7 @@
                 <w:noProof/>
                 <w:webHidden/>
               </w:rPr>
-              <w:instrText xml:space="preserve"> PAGEREF _Toc31587729 \h </w:instrText>
+              <w:instrText xml:space="preserve"> PAGEREF _Toc31826102 \h </w:instrText>
             </w:r>
             <w:r>
               <w:rPr>
@@ -1893,7 +1892,7 @@
                 <w:noProof/>
                 <w:webHidden/>
               </w:rPr>
-              <w:t>39</w:t>
+              <w:t>41</w:t>
             </w:r>
             <w:r>
               <w:rPr>
@@ -1953,7 +1952,7 @@
           <w:lang w:val="it-IT"/>
         </w:rPr>
       </w:pPr>
-      <w:bookmarkStart w:id="1" w:name="_Toc31587705"/>
+      <w:bookmarkStart w:id="1" w:name="_Toc31826078"/>
       <w:r>
         <w:rPr>
           <w:lang w:val="it-IT"/>
@@ -2146,7 +2145,7 @@
           <w:lang w:val="it-IT"/>
         </w:rPr>
       </w:pPr>
-      <w:bookmarkStart w:id="2" w:name="_Toc31587706"/>
+      <w:bookmarkStart w:id="2" w:name="_Toc31826079"/>
       <w:r>
         <w:rPr>
           <w:lang w:val="it-IT"/>
@@ -2163,7 +2162,7 @@
           <w:lang w:val="it-IT"/>
         </w:rPr>
       </w:pPr>
-      <w:bookmarkStart w:id="3" w:name="_Toc31587707"/>
+      <w:bookmarkStart w:id="3" w:name="_Toc31826080"/>
       <w:r>
         <w:rPr>
           <w:lang w:val="it-IT"/>
@@ -2198,7 +2197,7 @@
           <w:lang w:val="it-IT"/>
         </w:rPr>
       </w:pPr>
-      <w:bookmarkStart w:id="4" w:name="_Toc31587708"/>
+      <w:bookmarkStart w:id="4" w:name="_Toc31826081"/>
       <w:r>
         <w:rPr>
           <w:lang w:val="it-IT"/>
@@ -2506,7 +2505,7 @@
           <w:rFonts w:ascii="Calibri" w:hAnsi="Calibri" w:cs="Calibri"/>
           <w:lang w:val="it-IT"/>
         </w:rPr>
-        <w:t xml:space="preserve">intende sviluppare e sperimentare metodi </w:t>
+        <w:t xml:space="preserve">intende sviluppare e sperimentare metodi e strumenti </w:t>
       </w:r>
       <w:r>
         <w:rPr>
@@ -2514,7 +2513,7 @@
           <w:lang w:val="it-IT"/>
         </w:rPr>
         <w:lastRenderedPageBreak/>
-        <w:t>e strumenti ICT per la creazione di servizi mirati a valorizzare il patrimonio delle produzioni liriche e dei teatri di prosa italiani.</w:t>
+        <w:t>ICT per la creazione di servizi mirati a valorizzare il patrimonio delle produzioni liriche e dei teatri di prosa italiani.</w:t>
       </w:r>
       <w:r>
         <w:rPr>
@@ -2932,8 +2931,14 @@
         <w:rPr>
           <w:lang w:val="it-IT"/>
         </w:rPr>
+        <w:t xml:space="preserve">L’intero progetto è suddiviso in nove obbiettivi programmatici, che vanno da uno studio preliminare degli strumenti disponibili per effettuare una personalizzazione </w:t>
+      </w:r>
+      <w:r>
+        <w:rPr>
+          <w:lang w:val="it-IT"/>
+        </w:rPr>
         <w:lastRenderedPageBreak/>
-        <w:t>L’intero progetto è suddiviso in nove obbiettivi programmatici, che vanno da uno studio preliminare degli strumenti disponibili per effettuare una personalizzazione dell’esperienza da parte dell’utente, fino all’obbiettivo finale che corrisponde ad una sperimentazione della piattaforma. Il progetto viene sviluppato da diversi enti che contribuiscono in maniera diversa durante tutti le varie fasi descritte dai nove obbiettivi programmatici. Tali soggetti sono:</w:t>
+        <w:t>dell’esperienza da parte dell’utente, fino all’obbiettivo finale che corrisponde ad una sperimentazione della piattaforma. Il progetto viene sviluppato da diversi enti che contribuiscono in maniera diversa durante tutti le varie fasi descritte dai nove obbiettivi programmatici. Tali soggetti sono:</w:t>
       </w:r>
     </w:p>
     <w:p>
@@ -3985,7 +3990,23 @@
           <w:bCs/>
           <w:lang w:val="it-IT"/>
         </w:rPr>
-        <w:t xml:space="preserve">Nell’ambito del progetto </w:t>
+        <w:t>Nell’ambito del progetto SNECS, infatti, sono state svolte</w:t>
+      </w:r>
+      <w:r>
+        <w:rPr>
+          <w:rFonts w:ascii="Calibri" w:hAnsi="Calibri" w:cs="Calibri"/>
+          <w:bCs/>
+          <w:lang w:val="it-IT"/>
+        </w:rPr>
+        <w:t xml:space="preserve"> </w:t>
+      </w:r>
+      <w:r>
+        <w:rPr>
+          <w:rFonts w:ascii="Calibri" w:hAnsi="Calibri" w:cs="Calibri"/>
+          <w:bCs/>
+          <w:lang w:val="it-IT"/>
+        </w:rPr>
+        <w:t xml:space="preserve">attività di ricerca di base su tali problematiche tecnico-scientifiche la cui conoscenza </w:t>
       </w:r>
       <w:r>
         <w:rPr>
@@ -3994,23 +4015,7 @@
           <w:lang w:val="it-IT"/>
         </w:rPr>
         <w:lastRenderedPageBreak/>
-        <w:t>SNECS, infatti, sono state svolte</w:t>
-      </w:r>
-      <w:r>
-        <w:rPr>
-          <w:rFonts w:ascii="Calibri" w:hAnsi="Calibri" w:cs="Calibri"/>
-          <w:bCs/>
-          <w:lang w:val="it-IT"/>
-        </w:rPr>
-        <w:t xml:space="preserve"> </w:t>
-      </w:r>
-      <w:r>
-        <w:rPr>
-          <w:rFonts w:ascii="Calibri" w:hAnsi="Calibri" w:cs="Calibri"/>
-          <w:bCs/>
-          <w:lang w:val="it-IT"/>
-        </w:rPr>
-        <w:t xml:space="preserve">attività di ricerca di base su tali problematiche tecnico-scientifiche la cui conoscenza verrà sfruttata da </w:t>
+        <w:t xml:space="preserve">verrà sfruttata da </w:t>
       </w:r>
       <w:proofErr w:type="spellStart"/>
       <w:r>
@@ -4643,7 +4648,23 @@
           <w:bCs/>
           <w:lang w:val="it-IT"/>
         </w:rPr>
-        <w:t xml:space="preserve">tradizionali capacità di adattamento della </w:t>
+        <w:t>tradizionali capacità di adattamento della interfaccia di fruizione dei servizi, spingendosi verso la</w:t>
+      </w:r>
+      <w:r>
+        <w:rPr>
+          <w:rFonts w:ascii="Calibri" w:hAnsi="Calibri" w:cs="Calibri"/>
+          <w:bCs/>
+          <w:lang w:val="it-IT"/>
+        </w:rPr>
+        <w:t xml:space="preserve"> </w:t>
+      </w:r>
+      <w:r>
+        <w:rPr>
+          <w:rFonts w:ascii="Calibri" w:hAnsi="Calibri" w:cs="Calibri"/>
+          <w:bCs/>
+          <w:lang w:val="it-IT"/>
+        </w:rPr>
+        <w:t xml:space="preserve">realizzazione di sistemi di adattamento e </w:t>
       </w:r>
       <w:r>
         <w:rPr>
@@ -4652,23 +4673,7 @@
           <w:lang w:val="it-IT"/>
         </w:rPr>
         <w:lastRenderedPageBreak/>
-        <w:t>interfaccia di fruizione dei servizi, spingendosi verso la</w:t>
-      </w:r>
-      <w:r>
-        <w:rPr>
-          <w:rFonts w:ascii="Calibri" w:hAnsi="Calibri" w:cs="Calibri"/>
-          <w:bCs/>
-          <w:lang w:val="it-IT"/>
-        </w:rPr>
-        <w:t xml:space="preserve"> </w:t>
-      </w:r>
-      <w:r>
-        <w:rPr>
-          <w:rFonts w:ascii="Calibri" w:hAnsi="Calibri" w:cs="Calibri"/>
-          <w:bCs/>
-          <w:lang w:val="it-IT"/>
-        </w:rPr>
-        <w:t>realizzazione di sistemi di adattamento e raccomandazione dei contenuti.</w:t>
+        <w:t>raccomandazione dei contenuti.</w:t>
       </w:r>
       <w:r>
         <w:rPr>
@@ -5180,43 +5185,49 @@
         <w:rPr>
           <w:lang w:val="it-IT"/>
         </w:rPr>
+        <w:t>Sentiment</w:t>
+      </w:r>
+      <w:proofErr w:type="spellEnd"/>
+      <w:r>
+        <w:rPr>
+          <w:lang w:val="it-IT"/>
+        </w:rPr>
+        <w:t xml:space="preserve"> Analysis e l’</w:t>
+      </w:r>
+      <w:proofErr w:type="spellStart"/>
+      <w:r>
+        <w:rPr>
+          <w:lang w:val="it-IT"/>
+        </w:rPr>
+        <w:t>Emotion</w:t>
+      </w:r>
+      <w:proofErr w:type="spellEnd"/>
+      <w:r>
+        <w:rPr>
+          <w:lang w:val="it-IT"/>
+        </w:rPr>
+        <w:t xml:space="preserve"> </w:t>
+      </w:r>
+      <w:proofErr w:type="spellStart"/>
+      <w:r>
+        <w:rPr>
+          <w:lang w:val="it-IT"/>
+        </w:rPr>
+        <w:t>Mining</w:t>
+      </w:r>
+      <w:proofErr w:type="spellEnd"/>
+      <w:r>
+        <w:rPr>
+          <w:lang w:val="it-IT"/>
+        </w:rPr>
+        <w:t xml:space="preserve"> per comprendere come queste possano essere </w:t>
+      </w:r>
+      <w:r>
+        <w:rPr>
+          <w:lang w:val="it-IT"/>
+        </w:rPr>
         <w:lastRenderedPageBreak/>
-        <w:t>Sentiment</w:t>
-      </w:r>
-      <w:proofErr w:type="spellEnd"/>
-      <w:r>
-        <w:rPr>
-          <w:lang w:val="it-IT"/>
-        </w:rPr>
-        <w:t xml:space="preserve"> Analysis e l’</w:t>
-      </w:r>
-      <w:proofErr w:type="spellStart"/>
-      <w:r>
-        <w:rPr>
-          <w:lang w:val="it-IT"/>
-        </w:rPr>
-        <w:t>Emotion</w:t>
-      </w:r>
-      <w:proofErr w:type="spellEnd"/>
-      <w:r>
-        <w:rPr>
-          <w:lang w:val="it-IT"/>
-        </w:rPr>
-        <w:t xml:space="preserve"> </w:t>
-      </w:r>
-      <w:proofErr w:type="spellStart"/>
-      <w:r>
-        <w:rPr>
-          <w:lang w:val="it-IT"/>
-        </w:rPr>
-        <w:t>Mining</w:t>
-      </w:r>
-      <w:proofErr w:type="spellEnd"/>
-      <w:r>
-        <w:rPr>
-          <w:lang w:val="it-IT"/>
-        </w:rPr>
-        <w:t xml:space="preserve"> per comprendere come queste possano essere sfruttate all’interno del progetto consi</w:t>
+        <w:t>sfruttate all’interno del progetto consi</w:t>
       </w:r>
       <w:r>
         <w:rPr>
@@ -5265,7 +5276,7 @@
           <w:lang w:val="it-IT"/>
         </w:rPr>
       </w:pPr>
-      <w:bookmarkStart w:id="5" w:name="_Toc31587709"/>
+      <w:bookmarkStart w:id="5" w:name="_Toc31826082"/>
       <w:r>
         <w:rPr>
           <w:lang w:val="it-IT"/>
@@ -5296,7 +5307,7 @@
           <w:lang w:val="it-IT"/>
         </w:rPr>
       </w:pPr>
-      <w:bookmarkStart w:id="6" w:name="_Toc31587710"/>
+      <w:bookmarkStart w:id="6" w:name="_Toc31826083"/>
       <w:r>
         <w:rPr>
           <w:lang w:val="it-IT"/>
@@ -5435,7 +5446,7 @@
           <w:lang w:val="it-IT"/>
         </w:rPr>
       </w:pPr>
-      <w:bookmarkStart w:id="7" w:name="_Toc31587711"/>
+      <w:bookmarkStart w:id="7" w:name="_Toc31826084"/>
       <w:r>
         <w:rPr>
           <w:lang w:val="it-IT"/>
@@ -6201,7 +6212,6 @@
         <w:rPr>
           <w:lang w:val="it-IT"/>
         </w:rPr>
-        <w:lastRenderedPageBreak/>
         <w:t xml:space="preserve">Tali sistemi, si </w:t>
       </w:r>
       <w:r>
@@ -6270,12 +6280,13 @@
           <w:lang w:val="it-IT"/>
         </w:rPr>
       </w:pPr>
-      <w:bookmarkStart w:id="8" w:name="_Toc31587712"/>
-      <w:proofErr w:type="spellStart"/>
-      <w:r>
-        <w:rPr>
-          <w:lang w:val="it-IT"/>
-        </w:rPr>
+      <w:bookmarkStart w:id="8" w:name="_Toc31826085"/>
+      <w:proofErr w:type="spellStart"/>
+      <w:r>
+        <w:rPr>
+          <w:lang w:val="it-IT"/>
+        </w:rPr>
+        <w:lastRenderedPageBreak/>
         <w:t>Sentiment</w:t>
       </w:r>
       <w:proofErr w:type="spellEnd"/>
@@ -6715,7 +6726,6 @@
         <w:rPr>
           <w:lang w:val="it-IT"/>
         </w:rPr>
-        <w:lastRenderedPageBreak/>
         <w:t xml:space="preserve">Nel corso del tempo la </w:t>
       </w:r>
       <w:proofErr w:type="spellStart"/>
@@ -6777,6 +6787,7 @@
         <w:rPr>
           <w:lang w:val="it-IT"/>
         </w:rPr>
+        <w:lastRenderedPageBreak/>
         <w:t>Rule-based</w:t>
       </w:r>
       <w:proofErr w:type="spellEnd"/>
@@ -7200,64 +7211,70 @@
         <w:rPr>
           <w:lang w:val="it-IT"/>
         </w:rPr>
+        <w:t xml:space="preserve">La fase di predizione invece parte da un input generico che viene a sua volta trasformato in un </w:t>
+      </w:r>
+      <w:proofErr w:type="spellStart"/>
+      <w:r>
+        <w:rPr>
+          <w:lang w:val="it-IT"/>
+        </w:rPr>
+        <w:t>feature</w:t>
+      </w:r>
+      <w:proofErr w:type="spellEnd"/>
+      <w:r>
+        <w:rPr>
+          <w:lang w:val="it-IT"/>
+        </w:rPr>
+        <w:t xml:space="preserve"> </w:t>
+      </w:r>
+      <w:proofErr w:type="spellStart"/>
+      <w:r>
+        <w:rPr>
+          <w:lang w:val="it-IT"/>
+        </w:rPr>
+        <w:t>vector</w:t>
+      </w:r>
+      <w:proofErr w:type="spellEnd"/>
+      <w:r>
+        <w:rPr>
+          <w:lang w:val="it-IT"/>
+        </w:rPr>
+        <w:t xml:space="preserve">. Il modello a questo punto analizza il </w:t>
+      </w:r>
+      <w:proofErr w:type="spellStart"/>
+      <w:r>
+        <w:rPr>
+          <w:lang w:val="it-IT"/>
+        </w:rPr>
+        <w:t>feature</w:t>
+      </w:r>
+      <w:proofErr w:type="spellEnd"/>
+      <w:r>
+        <w:rPr>
+          <w:lang w:val="it-IT"/>
+        </w:rPr>
+        <w:t xml:space="preserve"> </w:t>
+      </w:r>
+      <w:proofErr w:type="spellStart"/>
+      <w:r>
+        <w:rPr>
+          <w:lang w:val="it-IT"/>
+        </w:rPr>
+        <w:t>vector</w:t>
+      </w:r>
+      <w:proofErr w:type="spellEnd"/>
+      <w:r>
+        <w:rPr>
+          <w:lang w:val="it-IT"/>
+        </w:rPr>
+        <w:t xml:space="preserve"> del testo appena </w:t>
+      </w:r>
+      <w:r>
+        <w:rPr>
+          <w:lang w:val="it-IT"/>
+        </w:rPr>
         <w:lastRenderedPageBreak/>
-        <w:t xml:space="preserve">La fase di predizione invece parte da un input generico che viene a sua volta trasformato in un </w:t>
-      </w:r>
-      <w:proofErr w:type="spellStart"/>
-      <w:r>
-        <w:rPr>
-          <w:lang w:val="it-IT"/>
-        </w:rPr>
-        <w:t>feature</w:t>
-      </w:r>
-      <w:proofErr w:type="spellEnd"/>
-      <w:r>
-        <w:rPr>
-          <w:lang w:val="it-IT"/>
-        </w:rPr>
-        <w:t xml:space="preserve"> </w:t>
-      </w:r>
-      <w:proofErr w:type="spellStart"/>
-      <w:r>
-        <w:rPr>
-          <w:lang w:val="it-IT"/>
-        </w:rPr>
-        <w:t>vector</w:t>
-      </w:r>
-      <w:proofErr w:type="spellEnd"/>
-      <w:r>
-        <w:rPr>
-          <w:lang w:val="it-IT"/>
-        </w:rPr>
-        <w:t xml:space="preserve">. Il modello a questo punto analizza il </w:t>
-      </w:r>
-      <w:proofErr w:type="spellStart"/>
-      <w:r>
-        <w:rPr>
-          <w:lang w:val="it-IT"/>
-        </w:rPr>
-        <w:t>feature</w:t>
-      </w:r>
-      <w:proofErr w:type="spellEnd"/>
-      <w:r>
-        <w:rPr>
-          <w:lang w:val="it-IT"/>
-        </w:rPr>
-        <w:t xml:space="preserve"> </w:t>
-      </w:r>
-      <w:proofErr w:type="spellStart"/>
-      <w:r>
-        <w:rPr>
-          <w:lang w:val="it-IT"/>
-        </w:rPr>
-        <w:t>vector</w:t>
-      </w:r>
-      <w:proofErr w:type="spellEnd"/>
-      <w:r>
-        <w:rPr>
-          <w:lang w:val="it-IT"/>
-        </w:rPr>
-        <w:t xml:space="preserve"> del testo appena creato e lo associa con una certa percentuale a quelli con i quali è stato addestrato, riuscendo quindi a generare un </w:t>
+        <w:t xml:space="preserve">creato e lo associa con una certa percentuale a quelli con i quali è stato addestrato, riuscendo quindi a generare un </w:t>
       </w:r>
       <w:proofErr w:type="spellStart"/>
       <w:r>
@@ -7776,14 +7793,7 @@
         <w:rPr>
           <w:lang w:val="it-IT"/>
         </w:rPr>
-        <w:t xml:space="preserve"> il riaddestramento dei modelli su un nuovo contesto per effettuare </w:t>
-      </w:r>
-      <w:r>
-        <w:rPr>
-          <w:lang w:val="it-IT"/>
-        </w:rPr>
-        <w:lastRenderedPageBreak/>
-        <w:t xml:space="preserve">la </w:t>
+        <w:t xml:space="preserve"> il riaddestramento dei modelli su un nuovo contesto per effettuare la </w:t>
       </w:r>
       <w:proofErr w:type="spellStart"/>
       <w:r>
@@ -7827,12 +7837,13 @@
           <w:lang w:val="it-IT"/>
         </w:rPr>
       </w:pPr>
-      <w:bookmarkStart w:id="9" w:name="_Toc31587713"/>
-      <w:proofErr w:type="spellStart"/>
-      <w:r>
-        <w:rPr>
-          <w:lang w:val="it-IT"/>
-        </w:rPr>
+      <w:bookmarkStart w:id="9" w:name="_Toc31826086"/>
+      <w:proofErr w:type="spellStart"/>
+      <w:r>
+        <w:rPr>
+          <w:lang w:val="it-IT"/>
+        </w:rPr>
+        <w:lastRenderedPageBreak/>
         <w:t>Emotion</w:t>
       </w:r>
       <w:proofErr w:type="spellEnd"/>
@@ -8454,14 +8465,14 @@
         <w:rPr>
           <w:lang w:val="it-IT"/>
         </w:rPr>
-        <w:t xml:space="preserve"> fine e anche dei dati elaborati, per riuscire a capire la </w:t>
+        <w:t xml:space="preserve"> fine e anche dei dati elaborati, per riuscire a capire la risposta del consumatore, ad esempio, rispetto ad una particolare campagna pubblicitaria. Una programmazione accurata infatti potrebbe cercare di stimolare </w:t>
       </w:r>
       <w:r>
         <w:rPr>
           <w:lang w:val="it-IT"/>
         </w:rPr>
         <w:lastRenderedPageBreak/>
-        <w:t xml:space="preserve">risposta del consumatore, ad esempio, rispetto ad una particolare campagna pubblicitaria. Una programmazione accurata infatti potrebbe cercare di stimolare alcune determinate emozioni nelle persone, rendendo lo questo strumento molto </w:t>
+        <w:t xml:space="preserve">alcune determinate emozioni nelle persone, rendendo lo questo strumento molto </w:t>
       </w:r>
       <w:r>
         <w:rPr>
@@ -8530,7 +8541,7 @@
           <w:lang w:val="it-IT"/>
         </w:rPr>
       </w:pPr>
-      <w:bookmarkStart w:id="10" w:name="_Toc31587714"/>
+      <w:bookmarkStart w:id="10" w:name="_Toc31826087"/>
       <w:r>
         <w:rPr>
           <w:lang w:val="it-IT"/>
@@ -8574,7 +8585,7 @@
           <w:lang w:val="it-IT"/>
         </w:rPr>
       </w:pPr>
-      <w:bookmarkStart w:id="11" w:name="_Toc31587715"/>
+      <w:bookmarkStart w:id="11" w:name="_Toc31826088"/>
       <w:r>
         <w:rPr>
           <w:lang w:val="it-IT"/>
@@ -8897,7 +8908,6 @@
         <w:rPr>
           <w:lang w:val="it-IT"/>
         </w:rPr>
-        <w:lastRenderedPageBreak/>
         <w:t>CoreNLP</w:t>
       </w:r>
       <w:proofErr w:type="spellEnd"/>
@@ -8945,7 +8955,7 @@
     <w:p>
       <w:pPr>
         <w:pStyle w:val="Didascalia"/>
-        <w:framePr w:w="8363" w:h="782" w:hRule="exact" w:hSpace="181" w:wrap="around" w:vAnchor="page" w:hAnchor="page" w:x="1790" w:y="12703" w:anchorLock="1"/>
+        <w:framePr w:w="8363" w:h="782" w:hRule="exact" w:hSpace="181" w:wrap="around" w:vAnchor="page" w:hAnchor="page" w:x="1745" w:y="14014" w:anchorLock="1"/>
         <w:suppressOverlap/>
         <w:jc w:val="center"/>
         <w:rPr>
@@ -8956,6 +8966,7 @@
         <w:rPr>
           <w:lang w:val="it-IT"/>
         </w:rPr>
+        <w:lastRenderedPageBreak/>
         <w:t xml:space="preserve">Tabella </w:t>
       </w:r>
       <w:r>
@@ -8990,7 +9001,7 @@
     <w:tbl>
       <w:tblPr>
         <w:tblStyle w:val="Tabellagriglia1chiara-colore3"/>
-        <w:tblpPr w:leftFromText="181" w:rightFromText="181" w:vertAnchor="page" w:horzAnchor="margin" w:tblpY="6997"/>
+        <w:tblpPr w:leftFromText="181" w:rightFromText="181" w:vertAnchor="page" w:horzAnchor="margin" w:tblpY="8416"/>
         <w:tblOverlap w:val="never"/>
         <w:tblW w:w="8494" w:type="dxa"/>
         <w:tblLook w:val="04A0" w:firstRow="1" w:lastRow="0" w:firstColumn="1" w:lastColumn="0" w:noHBand="0" w:noVBand="1"/>
@@ -9598,14 +9609,7 @@
         <w:rPr>
           <w:lang w:val="it-IT"/>
         </w:rPr>
-        <w:t xml:space="preserve"> di questi strumenti sono potenti e risultano perfetti per completare egregiamente delle </w:t>
-      </w:r>
-      <w:r>
-        <w:rPr>
-          <w:lang w:val="it-IT"/>
-        </w:rPr>
-        <w:lastRenderedPageBreak/>
-        <w:t xml:space="preserve">analisi del testo. Sia la versione inglese che quella adattata all’italiano consentono di effettuare delle precise analisi del testo. </w:t>
+        <w:t xml:space="preserve"> di questi strumenti sono potenti e risultano perfetti per completare egregiamente delle analisi del testo. Sia la versione inglese che quella adattata all’italiano consentono di effettuare delle precise analisi del testo. </w:t>
       </w:r>
       <w:sdt>
         <w:sdtPr>
@@ -9787,7 +9791,7 @@
                 <v:stroke joinstyle="miter"/>
                 <v:path gradientshapeok="t" o:connecttype="rect"/>
               </v:shapetype>
-              <v:shape id="Casella di testo 4" o:spid="_x0000_s1026" type="#_x0000_t202" style="position:absolute;margin-left:6.05pt;margin-top:230.15pt;width:425.2pt;height:.05pt;z-index:251680768;visibility:visible;mso-wrap-style:square;mso-width-percent:0;mso-wrap-distance-left:9pt;mso-wrap-distance-top:0;mso-wrap-distance-right:9pt;mso-wrap-distance-bottom:0;mso-position-horizontal:absolute;mso-position-horizontal-relative:text;mso-position-vertical:absolute;mso-position-vertical-relative:text;mso-width-percent:0;mso-width-relative:margin;v-text-anchor:top" o:gfxdata="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" o:allowoverlap="f" stroked="f">
+              <v:shape id="Casella di testo 4" o:spid="_x0000_s1026" type="#_x0000_t202" style="position:absolute;left:0;text-align:left;margin-left:6.05pt;margin-top:230.15pt;width:425.2pt;height:.05pt;z-index:251680768;visibility:visible;mso-wrap-style:square;mso-width-percent:0;mso-wrap-distance-left:9pt;mso-wrap-distance-top:0;mso-wrap-distance-right:9pt;mso-wrap-distance-bottom:0;mso-position-horizontal:absolute;mso-position-horizontal-relative:text;mso-position-vertical:absolute;mso-position-vertical-relative:text;mso-width-percent:0;mso-width-relative:margin;v-text-anchor:top" o:gfxdata="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" o:allowoverlap="f" stroked="f">
                 <v:textbox style="mso-fit-shape-to-text:t" inset="0,0,0,0">
                   <w:txbxContent>
                     <w:p>
@@ -9941,6 +9945,7 @@
         <w:rPr>
           <w:lang w:val="it-IT"/>
         </w:rPr>
+        <w:lastRenderedPageBreak/>
         <w:t>In Figura 1</w:t>
       </w:r>
       <w:sdt>
@@ -10218,7 +10223,7 @@
           <w:lang w:val="it-IT"/>
         </w:rPr>
       </w:pPr>
-      <w:bookmarkStart w:id="12" w:name="_Toc31587716"/>
+      <w:bookmarkStart w:id="12" w:name="_Toc31826089"/>
       <w:proofErr w:type="spellStart"/>
       <w:r>
         <w:rPr>
@@ -10390,7 +10395,7 @@
           </mc:Choice>
           <mc:Fallback>
             <w:pict>
-              <v:shape w14:anchorId="3D4A8BFD" id="Casella di testo 6" o:spid="_x0000_s1027" type="#_x0000_t202" style="position:absolute;margin-left:16.65pt;margin-top:630.8pt;width:367.1pt;height:.05pt;z-index:251684864;visibility:visible;mso-wrap-style:square;mso-width-percent:0;mso-wrap-distance-left:9pt;mso-wrap-distance-top:0;mso-wrap-distance-right:9pt;mso-wrap-distance-bottom:0;mso-position-horizontal:absolute;mso-position-horizontal-relative:text;mso-position-vertical:absolute;mso-position-vertical-relative:text;mso-width-percent:0;mso-width-relative:margin;v-text-anchor:top" o:gfxdata="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" o:allowoverlap="f" stroked="f">
+              <v:shape w14:anchorId="3D4A8BFD" id="Casella di testo 6" o:spid="_x0000_s1027" type="#_x0000_t202" style="position:absolute;left:0;text-align:left;margin-left:16.65pt;margin-top:630.8pt;width:367.1pt;height:.05pt;z-index:251684864;visibility:visible;mso-wrap-style:square;mso-width-percent:0;mso-wrap-distance-left:9pt;mso-wrap-distance-top:0;mso-wrap-distance-right:9pt;mso-wrap-distance-bottom:0;mso-position-horizontal:absolute;mso-position-horizontal-relative:text;mso-position-vertical:absolute;mso-position-vertical-relative:text;mso-width-percent:0;mso-width-relative:margin;v-text-anchor:top" o:gfxdata="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" o:allowoverlap="f" stroked="f">
                 <v:textbox style="mso-fit-shape-to-text:t" inset="0,0,0,0">
                   <w:txbxContent>
                     <w:p>
@@ -11155,7 +11160,7 @@
           </mc:Choice>
           <mc:Fallback>
             <w:pict>
-              <v:shape w14:anchorId="009C5740" id="Casella di testo 5" o:spid="_x0000_s1028" type="#_x0000_t202" style="position:absolute;margin-left:-.15pt;margin-top:170.9pt;width:425.2pt;height:.05pt;z-index:251682816;visibility:visible;mso-wrap-style:square;mso-width-percent:0;mso-wrap-distance-left:9pt;mso-wrap-distance-top:0;mso-wrap-distance-right:9pt;mso-wrap-distance-bottom:0;mso-position-horizontal:absolute;mso-position-horizontal-relative:text;mso-position-vertical:absolute;mso-position-vertical-relative:text;mso-width-percent:0;mso-width-relative:margin;v-text-anchor:top" o:gfxdata="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" o:allowoverlap="f" stroked="f">
+              <v:shape w14:anchorId="009C5740" id="Casella di testo 5" o:spid="_x0000_s1028" type="#_x0000_t202" style="position:absolute;left:0;text-align:left;margin-left:-.15pt;margin-top:170.9pt;width:425.2pt;height:.05pt;z-index:251682816;visibility:visible;mso-wrap-style:square;mso-width-percent:0;mso-wrap-distance-left:9pt;mso-wrap-distance-top:0;mso-wrap-distance-right:9pt;mso-wrap-distance-bottom:0;mso-position-horizontal:absolute;mso-position-horizontal-relative:text;mso-position-vertical:absolute;mso-position-vertical-relative:text;mso-width-percent:0;mso-width-relative:margin;v-text-anchor:top" o:gfxdata="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" o:allowoverlap="f" stroked="f">
                 <v:textbox style="mso-fit-shape-to-text:t" inset="0,0,0,0">
                   <w:txbxContent>
                     <w:p>
@@ -11661,14 +11666,14 @@
         <w:rPr>
           <w:lang w:val="it-IT"/>
         </w:rPr>
-        <w:t xml:space="preserve"> funzionare su qualsiasi </w:t>
+        <w:t xml:space="preserve"> funzionare su qualsiasi sistema </w:t>
       </w:r>
       <w:r>
         <w:rPr>
           <w:lang w:val="it-IT"/>
         </w:rPr>
         <w:lastRenderedPageBreak/>
-        <w:t xml:space="preserve">sistema operativo. Accanto a queste due principali, sono stati sviluppati una serie di pacchetti per operare su altri linguaggi e piattaforme: </w:t>
+        <w:t xml:space="preserve">operativo. Accanto a queste due principali, sono stati sviluppati una serie di pacchetti per operare su altri linguaggi e piattaforme: </w:t>
       </w:r>
       <w:proofErr w:type="spellStart"/>
       <w:r>
@@ -12223,48 +12228,48 @@
         <w:rPr>
           <w:lang w:val="it-IT"/>
         </w:rPr>
-        <w:t xml:space="preserve">, un’analisi lessicale e i risultati </w:t>
+        <w:t xml:space="preserve">, un’analisi lessicale e i risultati ottenuti da </w:t>
+      </w:r>
+      <w:proofErr w:type="spellStart"/>
+      <w:r>
+        <w:rPr>
+          <w:lang w:val="it-IT"/>
+        </w:rPr>
+        <w:t>SentiStrength</w:t>
+      </w:r>
+      <w:proofErr w:type="spellEnd"/>
+      <w:r>
+        <w:rPr>
+          <w:lang w:val="it-IT"/>
+        </w:rPr>
+        <w:t xml:space="preserve"> al fine di dare un risultato migliore. </w:t>
+      </w:r>
+      <w:r>
+        <w:rPr>
+          <w:lang w:val="it-IT"/>
+        </w:rPr>
+        <w:t xml:space="preserve">Questo </w:t>
+      </w:r>
+      <w:proofErr w:type="spellStart"/>
+      <w:r>
+        <w:rPr>
+          <w:lang w:val="it-IT"/>
+        </w:rPr>
+        <w:t>tool</w:t>
+      </w:r>
+      <w:proofErr w:type="spellEnd"/>
+      <w:r>
+        <w:rPr>
+          <w:lang w:val="it-IT"/>
+        </w:rPr>
+        <w:t xml:space="preserve"> viene fornito in diverse </w:t>
       </w:r>
       <w:r>
         <w:rPr>
           <w:lang w:val="it-IT"/>
         </w:rPr>
         <w:lastRenderedPageBreak/>
-        <w:t xml:space="preserve">ottenuti da </w:t>
-      </w:r>
-      <w:proofErr w:type="spellStart"/>
-      <w:r>
-        <w:rPr>
-          <w:lang w:val="it-IT"/>
-        </w:rPr>
-        <w:t>SentiStrength</w:t>
-      </w:r>
-      <w:proofErr w:type="spellEnd"/>
-      <w:r>
-        <w:rPr>
-          <w:lang w:val="it-IT"/>
-        </w:rPr>
-        <w:t xml:space="preserve"> al fine di dare un risultato migliore. </w:t>
-      </w:r>
-      <w:r>
-        <w:rPr>
-          <w:lang w:val="it-IT"/>
-        </w:rPr>
-        <w:t xml:space="preserve">Questo </w:t>
-      </w:r>
-      <w:proofErr w:type="spellStart"/>
-      <w:r>
-        <w:rPr>
-          <w:lang w:val="it-IT"/>
-        </w:rPr>
-        <w:t>tool</w:t>
-      </w:r>
-      <w:proofErr w:type="spellEnd"/>
-      <w:r>
-        <w:rPr>
-          <w:lang w:val="it-IT"/>
-        </w:rPr>
-        <w:t xml:space="preserve"> viene fornito in diverse forme. In particolare è possibile configurare la propria macchina in modo da lavorare con il </w:t>
+        <w:t xml:space="preserve">forme. In particolare è possibile configurare la propria macchina in modo da lavorare con il </w:t>
       </w:r>
       <w:proofErr w:type="spellStart"/>
       <w:r>
@@ -13125,7 +13130,23 @@
           <w:bCs/>
           <w:lang w:val="it-IT"/>
         </w:rPr>
-        <w:t xml:space="preserve"> in </w:t>
+        <w:t xml:space="preserve"> in particolare su una LSTM-CNN bidirezionale (Long Short-</w:t>
+      </w:r>
+      <w:proofErr w:type="spellStart"/>
+      <w:r>
+        <w:rPr>
+          <w:bCs/>
+          <w:lang w:val="it-IT"/>
+        </w:rPr>
+        <w:t>Term</w:t>
+      </w:r>
+      <w:proofErr w:type="spellEnd"/>
+      <w:r>
+        <w:rPr>
+          <w:bCs/>
+          <w:lang w:val="it-IT"/>
+        </w:rPr>
+        <w:t xml:space="preserve"> Memory Network) che </w:t>
       </w:r>
       <w:r>
         <w:rPr>
@@ -13133,23 +13154,7 @@
           <w:lang w:val="it-IT"/>
         </w:rPr>
         <w:lastRenderedPageBreak/>
-        <w:t>particolare su una LSTM-CNN bidirezionale (Long Short-</w:t>
-      </w:r>
-      <w:proofErr w:type="spellStart"/>
-      <w:r>
-        <w:rPr>
-          <w:bCs/>
-          <w:lang w:val="it-IT"/>
-        </w:rPr>
-        <w:t>Term</w:t>
-      </w:r>
-      <w:proofErr w:type="spellEnd"/>
-      <w:r>
-        <w:rPr>
-          <w:bCs/>
-          <w:lang w:val="it-IT"/>
-        </w:rPr>
-        <w:t xml:space="preserve"> Memory Network) che opera a livello delle parole. Il modello riceve in input una parola che contiene la rappresentazi</w:t>
+        <w:t>opera a livello delle parole. Il modello riceve in input una parola che contiene la rappresentazi</w:t>
       </w:r>
       <w:r>
         <w:rPr>
@@ -14838,7 +14843,7 @@
           <w:lang w:val="it-IT"/>
         </w:rPr>
       </w:pPr>
-      <w:bookmarkStart w:id="13" w:name="_Toc31587717"/>
+      <w:bookmarkStart w:id="13" w:name="_Toc31826090"/>
       <w:proofErr w:type="spellStart"/>
       <w:r>
         <w:rPr>
@@ -15016,7 +15021,7 @@
           </mc:Choice>
           <mc:Fallback>
             <w:pict>
-              <v:shape w14:anchorId="46B5449C" id="Casella di testo 18" o:spid="_x0000_s1029" type="#_x0000_t202" style="position:absolute;margin-left:-2.05pt;margin-top:730.8pt;width:425.2pt;height:32.65pt;z-index:251686912;visibility:visible;mso-wrap-style:square;mso-width-percent:0;mso-wrap-distance-left:9pt;mso-wrap-distance-top:0;mso-wrap-distance-right:9pt;mso-wrap-distance-bottom:0;mso-position-horizontal:absolute;mso-position-horizontal-relative:text;mso-position-vertical:absolute;mso-position-vertical-relative:page;mso-width-percent:0;mso-width-relative:margin;v-text-anchor:top" o:gfxdata="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" o:allowoverlap="f" stroked="f">
+              <v:shape w14:anchorId="46B5449C" id="Casella di testo 18" o:spid="_x0000_s1029" type="#_x0000_t202" style="position:absolute;left:0;text-align:left;margin-left:-2.05pt;margin-top:730.8pt;width:425.2pt;height:32.65pt;z-index:251686912;visibility:visible;mso-wrap-style:square;mso-width-percent:0;mso-wrap-distance-left:9pt;mso-wrap-distance-top:0;mso-wrap-distance-right:9pt;mso-wrap-distance-bottom:0;mso-position-horizontal:absolute;mso-position-horizontal-relative:text;mso-position-vertical:absolute;mso-position-vertical-relative:page;mso-width-percent:0;mso-width-relative:margin;v-text-anchor:top" o:gfxdata="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" o:allowoverlap="f" stroked="f">
                 <v:textbox style="mso-fit-shape-to-text:t" inset="0,0,0,0">
                   <w:txbxContent>
                     <w:p>
@@ -15429,7 +15434,7 @@
           </mc:Choice>
           <mc:Fallback>
             <w:pict>
-              <v:shape w14:anchorId="6BE8C8B2" id="Casella di testo 19" o:spid="_x0000_s1030" type="#_x0000_t202" style="position:absolute;margin-left:1.4pt;margin-top:152pt;width:425.2pt;height:.05pt;z-index:251688960;visibility:visible;mso-wrap-style:square;mso-width-percent:0;mso-wrap-distance-left:9pt;mso-wrap-distance-top:0;mso-wrap-distance-right:9pt;mso-wrap-distance-bottom:0;mso-position-horizontal:absolute;mso-position-horizontal-relative:text;mso-position-vertical:absolute;mso-position-vertical-relative:text;mso-width-percent:0;mso-width-relative:margin;v-text-anchor:top" o:gfxdata="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" o:allowoverlap="f" stroked="f">
+              <v:shape w14:anchorId="6BE8C8B2" id="Casella di testo 19" o:spid="_x0000_s1030" type="#_x0000_t202" style="position:absolute;left:0;text-align:left;margin-left:1.4pt;margin-top:152pt;width:425.2pt;height:.05pt;z-index:251688960;visibility:visible;mso-wrap-style:square;mso-width-percent:0;mso-wrap-distance-left:9pt;mso-wrap-distance-top:0;mso-wrap-distance-right:9pt;mso-wrap-distance-bottom:0;mso-position-horizontal:absolute;mso-position-horizontal-relative:text;mso-position-vertical:absolute;mso-position-vertical-relative:text;mso-width-percent:0;mso-width-relative:margin;v-text-anchor:top" o:gfxdata="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" o:allowoverlap="f" stroked="f">
                 <v:textbox style="mso-fit-shape-to-text:t" inset="0,0,0,0">
                   <w:txbxContent>
                     <w:p>
@@ -16513,7 +16518,7 @@
           </mc:Choice>
           <mc:Fallback>
             <w:pict>
-              <v:shape w14:anchorId="44851C9B" id="Casella di testo 20" o:spid="_x0000_s1031" type="#_x0000_t202" style="position:absolute;margin-left:28.7pt;margin-top:306.95pt;width:340.45pt;height:.05pt;z-index:251691008;visibility:visible;mso-wrap-style:square;mso-width-percent:0;mso-wrap-distance-left:9pt;mso-wrap-distance-top:0;mso-wrap-distance-right:9pt;mso-wrap-distance-bottom:0;mso-position-horizontal:absolute;mso-position-horizontal-relative:text;mso-position-vertical:absolute;mso-position-vertical-relative:text;mso-width-percent:0;mso-width-relative:margin;v-text-anchor:top" o:gfxdata="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" o:allowoverlap="f" stroked="f">
+              <v:shape w14:anchorId="44851C9B" id="Casella di testo 20" o:spid="_x0000_s1031" type="#_x0000_t202" style="position:absolute;left:0;text-align:left;margin-left:28.7pt;margin-top:306.95pt;width:340.45pt;height:.05pt;z-index:251691008;visibility:visible;mso-wrap-style:square;mso-width-percent:0;mso-wrap-distance-left:9pt;mso-wrap-distance-top:0;mso-wrap-distance-right:9pt;mso-wrap-distance-bottom:0;mso-position-horizontal:absolute;mso-position-horizontal-relative:text;mso-position-vertical:absolute;mso-position-vertical-relative:text;mso-width-percent:0;mso-width-relative:margin;v-text-anchor:top" o:gfxdata="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" o:allowoverlap="f" stroked="f">
                 <v:textbox style="mso-fit-shape-to-text:t" inset="0,0,0,0">
                   <w:txbxContent>
                     <w:p>
@@ -17622,7 +17627,7 @@
           <w:lang w:val="it-IT"/>
         </w:rPr>
       </w:pPr>
-      <w:bookmarkStart w:id="14" w:name="_Toc31587718"/>
+      <w:bookmarkStart w:id="14" w:name="_Toc31826091"/>
       <w:r>
         <w:rPr>
           <w:lang w:val="it-IT"/>
@@ -17960,7 +17965,7 @@
           <w:lang w:val="it-IT"/>
         </w:rPr>
       </w:pPr>
-      <w:bookmarkStart w:id="15" w:name="_Toc31587719"/>
+      <w:bookmarkStart w:id="15" w:name="_Toc31826092"/>
       <w:r>
         <w:rPr>
           <w:lang w:val="it-IT"/>
@@ -17983,7 +17988,7 @@
           <w:lang w:val="it-IT"/>
         </w:rPr>
       </w:pPr>
-      <w:bookmarkStart w:id="16" w:name="_Toc31587720"/>
+      <w:bookmarkStart w:id="16" w:name="_Toc31826093"/>
       <w:r>
         <w:rPr>
           <w:lang w:val="it-IT"/>
@@ -18068,7 +18073,7 @@
           <w:lang w:val="it-IT"/>
         </w:rPr>
       </w:pPr>
-      <w:bookmarkStart w:id="17" w:name="_Toc31587721"/>
+      <w:bookmarkStart w:id="17" w:name="_Toc31826094"/>
       <w:r>
         <w:rPr>
           <w:lang w:val="it-IT"/>
@@ -18385,14 +18390,7 @@
         <w:rPr>
           <w:lang w:val="it-IT"/>
         </w:rPr>
-        <w:t xml:space="preserve"> che sebbene sia ancora in una fase di sviluppo iniziale, è stato ideato con il preciso scopo di operare sull’italiano, proprio a </w:t>
-      </w:r>
-      <w:r>
-        <w:rPr>
-          <w:lang w:val="it-IT"/>
-        </w:rPr>
-        <w:lastRenderedPageBreak/>
-        <w:t xml:space="preserve">causa della mancanza di uno strumento simile anche secondo gli sviluppatori </w:t>
+        <w:t xml:space="preserve"> che sebbene sia ancora in una fase di sviluppo iniziale, è stato ideato con il preciso scopo di operare sull’italiano, proprio a causa della mancanza di uno strumento simile anche secondo gli sviluppatori </w:t>
       </w:r>
       <w:sdt>
         <w:sdtPr>
@@ -18454,7 +18452,14 @@
         <w:rPr>
           <w:lang w:val="it-IT"/>
         </w:rPr>
-        <w:t xml:space="preserve"> rappresenta il solo </w:t>
+        <w:t xml:space="preserve"> </w:t>
+      </w:r>
+      <w:r>
+        <w:rPr>
+          <w:lang w:val="it-IT"/>
+        </w:rPr>
+        <w:lastRenderedPageBreak/>
+        <w:t xml:space="preserve">rappresenta il solo </w:t>
       </w:r>
       <w:proofErr w:type="spellStart"/>
       <w:r>
@@ -18607,14 +18612,12 @@
         </w:rPr>
         <w:t xml:space="preserve"> basato sulle reti neurali e addestrato sulla lingua inglese facendo </w:t>
       </w:r>
-      <w:proofErr w:type="spellStart"/>
-      <w:r>
-        <w:rPr>
-          <w:lang w:val="it-IT"/>
-        </w:rPr>
-        <w:t>si</w:t>
-      </w:r>
-      <w:proofErr w:type="spellEnd"/>
+      <w:r>
+        <w:rPr>
+          <w:lang w:val="it-IT"/>
+        </w:rPr>
+        <w:t>sì</w:t>
+      </w:r>
       <w:r>
         <w:rPr>
           <w:lang w:val="it-IT"/>
@@ -18961,28 +18964,28 @@
         <w:rPr>
           <w:lang w:val="it-IT"/>
         </w:rPr>
-        <w:t xml:space="preserve">. Sarebbe infatti possibile </w:t>
+        <w:t xml:space="preserve">. Sarebbe infatti possibile tradurre di volta in volta il testo dalla lingua originale all’inglese, tipicamente, per operare poi con </w:t>
+      </w:r>
+      <w:proofErr w:type="spellStart"/>
+      <w:r>
+        <w:rPr>
+          <w:lang w:val="it-IT"/>
+        </w:rPr>
+        <w:t>tool</w:t>
+      </w:r>
+      <w:proofErr w:type="spellEnd"/>
+      <w:r>
+        <w:rPr>
+          <w:lang w:val="it-IT"/>
+        </w:rPr>
+        <w:t xml:space="preserve"> che supportano solo quell’idioma. Tale approccio è stato per </w:t>
       </w:r>
       <w:r>
         <w:rPr>
           <w:lang w:val="it-IT"/>
         </w:rPr>
         <w:lastRenderedPageBreak/>
-        <w:t xml:space="preserve">tradurre di volta in volta il testo dalla lingua originale all’inglese, tipicamente, per operare poi con </w:t>
-      </w:r>
-      <w:proofErr w:type="spellStart"/>
-      <w:r>
-        <w:rPr>
-          <w:lang w:val="it-IT"/>
-        </w:rPr>
-        <w:t>tool</w:t>
-      </w:r>
-      <w:proofErr w:type="spellEnd"/>
-      <w:r>
-        <w:rPr>
-          <w:lang w:val="it-IT"/>
-        </w:rPr>
-        <w:t xml:space="preserve"> che supportano solo quell’idioma. Tale approccio è stato per molto tempo </w:t>
+        <w:t xml:space="preserve">molto tempo </w:t>
       </w:r>
       <w:r>
         <w:rPr>
@@ -19382,34 +19385,34 @@
         <w:rPr>
           <w:lang w:val="it-IT"/>
         </w:rPr>
-        <w:t xml:space="preserve"> ricercata. In questo modo l’architettura è completamente </w:t>
+        <w:t xml:space="preserve"> ricercata. In questo modo l’architettura è completamente trasparente all’operazione di traduzione che viene fatta direttamente online e riesce ad ottenere rapidamente una versione tradotta della frase. </w:t>
+      </w:r>
+      <w:r>
+        <w:rPr>
+          <w:lang w:val="it-IT"/>
+        </w:rPr>
+        <w:t xml:space="preserve">Il </w:t>
+      </w:r>
+      <w:proofErr w:type="spellStart"/>
+      <w:r>
+        <w:rPr>
+          <w:lang w:val="it-IT"/>
+        </w:rPr>
+        <w:t>tool</w:t>
+      </w:r>
+      <w:proofErr w:type="spellEnd"/>
+      <w:r>
+        <w:rPr>
+          <w:lang w:val="it-IT"/>
+        </w:rPr>
+        <w:t xml:space="preserve"> è semplice e rapido da installare, consente una serie </w:t>
       </w:r>
       <w:r>
         <w:rPr>
           <w:lang w:val="it-IT"/>
         </w:rPr>
         <w:lastRenderedPageBreak/>
-        <w:t xml:space="preserve">trasparente all’operazione di traduzione che viene fatta direttamente online e riesce ad ottenere rapidamente una versione tradotta della frase. </w:t>
-      </w:r>
-      <w:r>
-        <w:rPr>
-          <w:lang w:val="it-IT"/>
-        </w:rPr>
-        <w:t xml:space="preserve">Il </w:t>
-      </w:r>
-      <w:proofErr w:type="spellStart"/>
-      <w:r>
-        <w:rPr>
-          <w:lang w:val="it-IT"/>
-        </w:rPr>
-        <w:t>tool</w:t>
-      </w:r>
-      <w:proofErr w:type="spellEnd"/>
-      <w:r>
-        <w:rPr>
-          <w:lang w:val="it-IT"/>
-        </w:rPr>
-        <w:t xml:space="preserve"> è semplice e rapido da installare, consente una serie di personalizzazioni anche sulle </w:t>
+        <w:t xml:space="preserve">di personalizzazioni anche sulle </w:t>
       </w:r>
       <w:proofErr w:type="spellStart"/>
       <w:r>
@@ -19738,7 +19741,7 @@
           <w:lang w:val="it-IT"/>
         </w:rPr>
       </w:pPr>
-      <w:bookmarkStart w:id="18" w:name="_Toc31587722"/>
+      <w:bookmarkStart w:id="18" w:name="_Toc31826095"/>
       <w:r>
         <w:rPr>
           <w:lang w:val="it-IT"/>
@@ -20029,28 +20032,174 @@
         <w:rPr>
           <w:lang w:val="it-IT"/>
         </w:rPr>
+        <w:t xml:space="preserve"> di configurazione e utilizzo. Sul sistema operativo è stata installata la versione 3.7 di </w:t>
+      </w:r>
+      <w:proofErr w:type="spellStart"/>
+      <w:r>
+        <w:rPr>
+          <w:lang w:val="it-IT"/>
+        </w:rPr>
+        <w:t>Python</w:t>
+      </w:r>
+      <w:proofErr w:type="spellEnd"/>
+      <w:r>
+        <w:rPr>
+          <w:lang w:val="it-IT"/>
+        </w:rPr>
+        <w:t xml:space="preserve">, necessario per tutti i </w:t>
+      </w:r>
+      <w:proofErr w:type="spellStart"/>
+      <w:r>
+        <w:rPr>
+          <w:lang w:val="it-IT"/>
+        </w:rPr>
+        <w:t>tool</w:t>
+      </w:r>
+      <w:proofErr w:type="spellEnd"/>
+      <w:r>
+        <w:rPr>
+          <w:lang w:val="it-IT"/>
+        </w:rPr>
+        <w:t xml:space="preserve"> utilizzati. Accanto a questi si è provveduto ad installare le diverse dipendenze dei </w:t>
+      </w:r>
+      <w:proofErr w:type="spellStart"/>
+      <w:r>
+        <w:rPr>
+          <w:lang w:val="it-IT"/>
+        </w:rPr>
+        <w:t>tool</w:t>
+      </w:r>
+      <w:proofErr w:type="spellEnd"/>
+      <w:r>
+        <w:rPr>
+          <w:lang w:val="it-IT"/>
+        </w:rPr>
+        <w:t xml:space="preserve">, in particolare </w:t>
+      </w:r>
+      <w:proofErr w:type="spellStart"/>
+      <w:r>
+        <w:rPr>
+          <w:lang w:val="it-IT"/>
+        </w:rPr>
+        <w:t>Keras</w:t>
+      </w:r>
+      <w:proofErr w:type="spellEnd"/>
+      <w:r>
+        <w:rPr>
+          <w:lang w:val="it-IT"/>
+        </w:rPr>
         <w:t xml:space="preserve"> </w:t>
       </w:r>
       <w:r>
         <w:rPr>
           <w:lang w:val="it-IT"/>
         </w:rPr>
+        <w:t xml:space="preserve">per </w:t>
+      </w:r>
+      <w:proofErr w:type="spellStart"/>
+      <w:r>
+        <w:rPr>
+          <w:lang w:val="it-IT"/>
+        </w:rPr>
+        <w:t>SentIta</w:t>
+      </w:r>
+      <w:proofErr w:type="spellEnd"/>
+      <w:r>
+        <w:rPr>
+          <w:lang w:val="it-IT"/>
+        </w:rPr>
+        <w:t>, oltre a</w:t>
+      </w:r>
+      <w:r>
+        <w:rPr>
+          <w:lang w:val="it-IT"/>
+        </w:rPr>
+        <w:t xml:space="preserve"> </w:t>
+      </w:r>
+      <w:proofErr w:type="spellStart"/>
+      <w:r>
+        <w:rPr>
+          <w:lang w:val="it-IT"/>
+        </w:rPr>
+        <w:t>PyTorch</w:t>
+      </w:r>
+      <w:proofErr w:type="spellEnd"/>
+      <w:r>
+        <w:rPr>
+          <w:lang w:val="it-IT"/>
+        </w:rPr>
+        <w:t xml:space="preserve">, </w:t>
+      </w:r>
+      <w:proofErr w:type="spellStart"/>
+      <w:r>
+        <w:rPr>
+          <w:lang w:val="it-IT"/>
+        </w:rPr>
         <w:lastRenderedPageBreak/>
-        <w:t xml:space="preserve">di configurazione e utilizzo. Sul sistema operativo è stata installata la versione 3.7 di </w:t>
-      </w:r>
-      <w:proofErr w:type="spellStart"/>
-      <w:r>
-        <w:rPr>
-          <w:lang w:val="it-IT"/>
-        </w:rPr>
-        <w:t>Python</w:t>
-      </w:r>
-      <w:proofErr w:type="spellEnd"/>
-      <w:r>
-        <w:rPr>
-          <w:lang w:val="it-IT"/>
-        </w:rPr>
-        <w:t xml:space="preserve">, necessario per tutti i </w:t>
+        <w:t>transformers</w:t>
+      </w:r>
+      <w:proofErr w:type="spellEnd"/>
+      <w:r>
+        <w:rPr>
+          <w:lang w:val="it-IT"/>
+        </w:rPr>
+        <w:t xml:space="preserve">, </w:t>
+      </w:r>
+      <w:proofErr w:type="spellStart"/>
+      <w:r>
+        <w:rPr>
+          <w:lang w:val="it-IT"/>
+        </w:rPr>
+        <w:t>numpy</w:t>
+      </w:r>
+      <w:proofErr w:type="spellEnd"/>
+      <w:r>
+        <w:rPr>
+          <w:lang w:val="it-IT"/>
+        </w:rPr>
+        <w:t xml:space="preserve"> e </w:t>
+      </w:r>
+      <w:proofErr w:type="spellStart"/>
+      <w:r>
+        <w:rPr>
+          <w:lang w:val="it-IT"/>
+        </w:rPr>
+        <w:t>pandas</w:t>
+      </w:r>
+      <w:proofErr w:type="spellEnd"/>
+      <w:r>
+        <w:rPr>
+          <w:lang w:val="it-IT"/>
+        </w:rPr>
+        <w:t xml:space="preserve"> per </w:t>
+      </w:r>
+      <w:proofErr w:type="spellStart"/>
+      <w:r>
+        <w:rPr>
+          <w:lang w:val="it-IT"/>
+        </w:rPr>
+        <w:t>EmoNet</w:t>
+      </w:r>
+      <w:proofErr w:type="spellEnd"/>
+      <w:r>
+        <w:rPr>
+          <w:lang w:val="it-IT"/>
+        </w:rPr>
+        <w:t xml:space="preserve">. Infine si è installato </w:t>
+      </w:r>
+      <w:proofErr w:type="spellStart"/>
+      <w:r>
+        <w:rPr>
+          <w:lang w:val="it-IT"/>
+        </w:rPr>
+        <w:t>Tensorflow</w:t>
+      </w:r>
+      <w:proofErr w:type="spellEnd"/>
+      <w:r>
+        <w:rPr>
+          <w:lang w:val="it-IT"/>
+        </w:rPr>
+        <w:t xml:space="preserve">, la nota libreria utilizzata per l’apprendimento automatico, che viene utilizzata da entrambi i </w:t>
       </w:r>
       <w:proofErr w:type="spellStart"/>
       <w:r>
@@ -20064,28 +20213,20 @@
         <w:rPr>
           <w:lang w:val="it-IT"/>
         </w:rPr>
-        <w:t xml:space="preserve"> utilizzati. Accanto a questi si è provveduto ad installare le diverse dipendenze dei </w:t>
-      </w:r>
-      <w:proofErr w:type="spellStart"/>
-      <w:r>
-        <w:rPr>
-          <w:lang w:val="it-IT"/>
-        </w:rPr>
-        <w:t>tool</w:t>
-      </w:r>
-      <w:proofErr w:type="spellEnd"/>
-      <w:r>
-        <w:rPr>
-          <w:lang w:val="it-IT"/>
-        </w:rPr>
-        <w:t xml:space="preserve">, in particolare </w:t>
-      </w:r>
-      <w:proofErr w:type="spellStart"/>
-      <w:r>
-        <w:rPr>
-          <w:lang w:val="it-IT"/>
-        </w:rPr>
-        <w:t>Keras</w:t>
+        <w:t xml:space="preserve"> selezionati</w:t>
+      </w:r>
+      <w:r>
+        <w:rPr>
+          <w:lang w:val="it-IT"/>
+        </w:rPr>
+        <w:t xml:space="preserve">. Per quanto concerne, invece, la parte di </w:t>
+      </w:r>
+      <w:proofErr w:type="spellStart"/>
+      <w:r>
+        <w:rPr>
+          <w:lang w:val="it-IT"/>
+        </w:rPr>
+        <w:t>sentiment</w:t>
       </w:r>
       <w:proofErr w:type="spellEnd"/>
       <w:r>
@@ -20094,25 +20235,19 @@
         </w:rPr>
         <w:t xml:space="preserve"> </w:t>
       </w:r>
-      <w:r>
-        <w:rPr>
-          <w:lang w:val="it-IT"/>
-        </w:rPr>
-        <w:t xml:space="preserve">per </w:t>
-      </w:r>
-      <w:proofErr w:type="spellStart"/>
-      <w:r>
-        <w:rPr>
-          <w:lang w:val="it-IT"/>
-        </w:rPr>
-        <w:t>SentIta</w:t>
-      </w:r>
-      <w:proofErr w:type="spellEnd"/>
-      <w:r>
-        <w:rPr>
-          <w:lang w:val="it-IT"/>
-        </w:rPr>
-        <w:t>, oltre a</w:t>
+      <w:proofErr w:type="spellStart"/>
+      <w:r>
+        <w:rPr>
+          <w:lang w:val="it-IT"/>
+        </w:rPr>
+        <w:t>analysis</w:t>
+      </w:r>
+      <w:proofErr w:type="spellEnd"/>
+      <w:r>
+        <w:rPr>
+          <w:lang w:val="it-IT"/>
+        </w:rPr>
+        <w:t xml:space="preserve"> effettuata sul testo in inglese si è reso necessario reperire la libreria Stanford</w:t>
       </w:r>
       <w:r>
         <w:rPr>
@@ -20125,111 +20260,49 @@
         <w:rPr>
           <w:lang w:val="it-IT"/>
         </w:rPr>
-        <w:t>PyTorch</w:t>
-      </w:r>
-      <w:proofErr w:type="spellEnd"/>
-      <w:r>
-        <w:rPr>
-          <w:lang w:val="it-IT"/>
-        </w:rPr>
-        <w:t xml:space="preserve">, </w:t>
-      </w:r>
-      <w:proofErr w:type="spellStart"/>
-      <w:r>
-        <w:rPr>
-          <w:lang w:val="it-IT"/>
-        </w:rPr>
-        <w:t>transformers</w:t>
-      </w:r>
-      <w:proofErr w:type="spellEnd"/>
-      <w:r>
-        <w:rPr>
-          <w:lang w:val="it-IT"/>
-        </w:rPr>
-        <w:t xml:space="preserve">, </w:t>
-      </w:r>
-      <w:proofErr w:type="spellStart"/>
-      <w:r>
-        <w:rPr>
-          <w:lang w:val="it-IT"/>
-        </w:rPr>
-        <w:t>numpy</w:t>
-      </w:r>
-      <w:proofErr w:type="spellEnd"/>
-      <w:r>
-        <w:rPr>
-          <w:lang w:val="it-IT"/>
-        </w:rPr>
-        <w:t xml:space="preserve"> e </w:t>
-      </w:r>
-      <w:proofErr w:type="spellStart"/>
-      <w:r>
-        <w:rPr>
-          <w:lang w:val="it-IT"/>
-        </w:rPr>
-        <w:t>pandas</w:t>
-      </w:r>
-      <w:proofErr w:type="spellEnd"/>
-      <w:r>
-        <w:rPr>
-          <w:lang w:val="it-IT"/>
-        </w:rPr>
-        <w:t xml:space="preserve"> per </w:t>
-      </w:r>
-      <w:proofErr w:type="spellStart"/>
-      <w:r>
-        <w:rPr>
-          <w:lang w:val="it-IT"/>
-        </w:rPr>
-        <w:t>EmoNet</w:t>
-      </w:r>
-      <w:proofErr w:type="spellEnd"/>
-      <w:r>
-        <w:rPr>
-          <w:lang w:val="it-IT"/>
-        </w:rPr>
-        <w:t xml:space="preserve">. Infine si è installato </w:t>
-      </w:r>
-      <w:proofErr w:type="spellStart"/>
-      <w:r>
-        <w:rPr>
-          <w:lang w:val="it-IT"/>
-        </w:rPr>
-        <w:t>Tensorflow</w:t>
-      </w:r>
-      <w:proofErr w:type="spellEnd"/>
-      <w:r>
-        <w:rPr>
-          <w:lang w:val="it-IT"/>
-        </w:rPr>
-        <w:t xml:space="preserve">, la nota libreria utilizzata per l’apprendimento automatico, che viene utilizzata da entrambi i </w:t>
-      </w:r>
-      <w:proofErr w:type="spellStart"/>
-      <w:r>
-        <w:rPr>
-          <w:lang w:val="it-IT"/>
-        </w:rPr>
-        <w:t>tool</w:t>
-      </w:r>
-      <w:proofErr w:type="spellEnd"/>
-      <w:r>
-        <w:rPr>
-          <w:lang w:val="it-IT"/>
-        </w:rPr>
-        <w:t xml:space="preserve"> selezionati</w:t>
-      </w:r>
-      <w:r>
-        <w:rPr>
-          <w:lang w:val="it-IT"/>
-        </w:rPr>
-        <w:t xml:space="preserve">. Per quanto concerne, invece, la parte di </w:t>
-      </w:r>
-      <w:proofErr w:type="spellStart"/>
-      <w:r>
-        <w:rPr>
-          <w:lang w:val="it-IT"/>
-        </w:rPr>
-        <w:t>sentiment</w:t>
+        <w:t>CoreNLP</w:t>
+      </w:r>
+      <w:proofErr w:type="spellEnd"/>
+      <w:r>
+        <w:rPr>
+          <w:lang w:val="it-IT"/>
+        </w:rPr>
+        <w:t xml:space="preserve">. La libreria è scritta in Java ed è semplice da reperire e non richiede alcuna installazione. Sono stati inoltre sviluppati nel tempo numerosi </w:t>
+      </w:r>
+      <w:proofErr w:type="spellStart"/>
+      <w:r>
+        <w:rPr>
+          <w:lang w:val="it-IT"/>
+        </w:rPr>
+        <w:t>wrapper</w:t>
+      </w:r>
+      <w:proofErr w:type="spellEnd"/>
+      <w:r>
+        <w:rPr>
+          <w:lang w:val="it-IT"/>
+        </w:rPr>
+        <w:t xml:space="preserve"> che consentono di interfacciare la libreria stessa con molti linguaggi. Nel caso specifico si è utilizzato </w:t>
+      </w:r>
+      <w:proofErr w:type="spellStart"/>
+      <w:r>
+        <w:rPr>
+          <w:lang w:val="it-IT"/>
+        </w:rPr>
+        <w:t>python</w:t>
+      </w:r>
+      <w:proofErr w:type="spellEnd"/>
+      <w:r>
+        <w:rPr>
+          <w:lang w:val="it-IT"/>
+        </w:rPr>
+        <w:t xml:space="preserve"> e per questo si è fatto riferimento al </w:t>
+      </w:r>
+      <w:proofErr w:type="spellStart"/>
+      <w:r>
+        <w:rPr>
+          <w:lang w:val="it-IT"/>
+        </w:rPr>
+        <w:t>wrapper</w:t>
       </w:r>
       <w:proofErr w:type="spellEnd"/>
       <w:r>
@@ -20243,20 +20316,28 @@
         <w:rPr>
           <w:lang w:val="it-IT"/>
         </w:rPr>
-        <w:t>analysis</w:t>
-      </w:r>
-      <w:proofErr w:type="spellEnd"/>
-      <w:r>
-        <w:rPr>
-          <w:lang w:val="it-IT"/>
-        </w:rPr>
-        <w:t xml:space="preserve"> effettuata sul testo in inglese si è reso necessario reperire la libreria Stanford</w:t>
-      </w:r>
-      <w:r>
-        <w:rPr>
-          <w:lang w:val="it-IT"/>
-        </w:rPr>
-        <w:t xml:space="preserve"> </w:t>
+        <w:t>Pycorenlp</w:t>
+      </w:r>
+      <w:proofErr w:type="spellEnd"/>
+      <w:r>
+        <w:rPr>
+          <w:lang w:val="it-IT"/>
+        </w:rPr>
+        <w:t xml:space="preserve"> che ha consentito in poco tempo di accedere alle </w:t>
+      </w:r>
+      <w:proofErr w:type="spellStart"/>
+      <w:r>
+        <w:rPr>
+          <w:lang w:val="it-IT"/>
+        </w:rPr>
+        <w:t>funzionalitá</w:t>
+      </w:r>
+      <w:proofErr w:type="spellEnd"/>
+      <w:r>
+        <w:rPr>
+          <w:lang w:val="it-IT"/>
+        </w:rPr>
+        <w:t xml:space="preserve"> della libreria. La Stanford </w:t>
       </w:r>
       <w:proofErr w:type="spellStart"/>
       <w:r>
@@ -20270,102 +20351,6 @@
         <w:rPr>
           <w:lang w:val="it-IT"/>
         </w:rPr>
-        <w:t xml:space="preserve">. La libreria è scritta in Java ed è semplice da reperire e non richiede alcuna installazione. Sono stati inoltre sviluppati nel tempo numerosi </w:t>
-      </w:r>
-      <w:proofErr w:type="spellStart"/>
-      <w:r>
-        <w:rPr>
-          <w:lang w:val="it-IT"/>
-        </w:rPr>
-        <w:t>wrapper</w:t>
-      </w:r>
-      <w:proofErr w:type="spellEnd"/>
-      <w:r>
-        <w:rPr>
-          <w:lang w:val="it-IT"/>
-        </w:rPr>
-        <w:t xml:space="preserve"> che consentono di interfacciare la libreria stessa con molti linguaggi. Nel caso specifico si è utilizzato </w:t>
-      </w:r>
-      <w:proofErr w:type="spellStart"/>
-      <w:r>
-        <w:rPr>
-          <w:lang w:val="it-IT"/>
-        </w:rPr>
-        <w:t>python</w:t>
-      </w:r>
-      <w:proofErr w:type="spellEnd"/>
-      <w:r>
-        <w:rPr>
-          <w:lang w:val="it-IT"/>
-        </w:rPr>
-        <w:t xml:space="preserve"> e per questo si è fatto riferimento al </w:t>
-      </w:r>
-      <w:proofErr w:type="spellStart"/>
-      <w:r>
-        <w:rPr>
-          <w:lang w:val="it-IT"/>
-        </w:rPr>
-        <w:t>wrapper</w:t>
-      </w:r>
-      <w:proofErr w:type="spellEnd"/>
-      <w:r>
-        <w:rPr>
-          <w:lang w:val="it-IT"/>
-        </w:rPr>
-        <w:t xml:space="preserve"> </w:t>
-      </w:r>
-      <w:proofErr w:type="spellStart"/>
-      <w:r>
-        <w:rPr>
-          <w:lang w:val="it-IT"/>
-        </w:rPr>
-        <w:t>Pycorenlp</w:t>
-      </w:r>
-      <w:proofErr w:type="spellEnd"/>
-      <w:r>
-        <w:rPr>
-          <w:lang w:val="it-IT"/>
-        </w:rPr>
-        <w:t xml:space="preserve"> che ha consentito in poco tempo di accedere alle </w:t>
-      </w:r>
-      <w:proofErr w:type="spellStart"/>
-      <w:r>
-        <w:rPr>
-          <w:lang w:val="it-IT"/>
-        </w:rPr>
-        <w:t>funzionalitá</w:t>
-      </w:r>
-      <w:proofErr w:type="spellEnd"/>
-      <w:r>
-        <w:rPr>
-          <w:lang w:val="it-IT"/>
-        </w:rPr>
-        <w:t xml:space="preserve"> della libreria</w:t>
-      </w:r>
-      <w:r>
-        <w:rPr>
-          <w:lang w:val="it-IT"/>
-        </w:rPr>
-        <w:t>.</w:t>
-      </w:r>
-      <w:r>
-        <w:rPr>
-          <w:lang w:val="it-IT"/>
-        </w:rPr>
-        <w:t xml:space="preserve"> La Stanford </w:t>
-      </w:r>
-      <w:proofErr w:type="spellStart"/>
-      <w:r>
-        <w:rPr>
-          <w:lang w:val="it-IT"/>
-        </w:rPr>
-        <w:t>CoreNLP</w:t>
-      </w:r>
-      <w:proofErr w:type="spellEnd"/>
-      <w:r>
-        <w:rPr>
-          <w:lang w:val="it-IT"/>
-        </w:rPr>
         <w:t xml:space="preserve">, in queste particolari configurazioni, viene avviata come server locale e </w:t>
       </w:r>
       <w:proofErr w:type="spellStart"/>
@@ -20380,13 +20365,7 @@
         <w:rPr>
           <w:lang w:val="it-IT"/>
         </w:rPr>
-        <w:t xml:space="preserve"> essere acceduta per sfruttarne i servizi esposti. Il funzionamento è semplice e immediato e la documentazione reperibile online facilita il lavoro. A</w:t>
-      </w:r>
-      <w:r>
-        <w:rPr>
-          <w:lang w:val="it-IT"/>
-        </w:rPr>
-        <w:t xml:space="preserve">ltre librerie secondarie che vengono gestite direttamente dai </w:t>
+        <w:t xml:space="preserve"> essere acceduta per sfruttarne i servizi esposti. Il funzionamento è semplice e immediato e la documentazione reperibile online facilita il lavoro. Altre librerie secondarie che vengono gestite direttamente dai </w:t>
       </w:r>
       <w:proofErr w:type="spellStart"/>
       <w:r>
@@ -20583,7 +20562,7 @@
           <w:lang w:val="it-IT"/>
         </w:rPr>
       </w:pPr>
-      <w:bookmarkStart w:id="19" w:name="_Toc31587723"/>
+      <w:bookmarkStart w:id="19" w:name="_Toc31826096"/>
       <w:r>
         <w:rPr>
           <w:lang w:val="it-IT"/>
@@ -20594,6 +20573,7 @@
     </w:p>
     <w:p>
       <w:pPr>
+        <w:keepNext/>
         <w:rPr>
           <w:lang w:val="it-IT"/>
         </w:rPr>
@@ -20636,142 +20616,40 @@
         <w:rPr>
           <w:lang w:val="it-IT"/>
         </w:rPr>
-        <w:t xml:space="preserve">, che contenessero i dati di </w:t>
-      </w:r>
-      <w:r>
-        <w:rPr>
-          <w:lang w:val="it-IT"/>
+        <w:t xml:space="preserve">, che contenessero i dati di partenza, ovvero le recensioni delle opere teatrali analizzati, </w:t>
+      </w:r>
+      <w:proofErr w:type="spellStart"/>
+      <w:r>
+        <w:rPr>
+          <w:lang w:val="it-IT"/>
+        </w:rPr>
+        <w:t>verrá</w:t>
+      </w:r>
+      <w:proofErr w:type="spellEnd"/>
+      <w:r>
+        <w:rPr>
+          <w:lang w:val="it-IT"/>
+        </w:rPr>
+        <w:t xml:space="preserve"> poi descritto nel capitolo successivo </w:t>
+      </w:r>
+      <w:r>
+        <w:rPr>
+          <w:noProof/>
         </w:rPr>
         <w:lastRenderedPageBreak/>
-        <w:t xml:space="preserve">partenza, ovvero le recensioni delle opere teatrali analizzati, </w:t>
-      </w:r>
-      <w:proofErr w:type="spellStart"/>
-      <w:r>
-        <w:rPr>
-          <w:lang w:val="it-IT"/>
-        </w:rPr>
-        <w:t>verrá</w:t>
-      </w:r>
-      <w:proofErr w:type="spellEnd"/>
-      <w:r>
-        <w:rPr>
-          <w:lang w:val="it-IT"/>
-        </w:rPr>
-        <w:t xml:space="preserve"> poi descritto nel capitolo successivo come è stato costruito il </w:t>
-      </w:r>
-      <w:proofErr w:type="spellStart"/>
-      <w:r>
-        <w:rPr>
-          <w:lang w:val="it-IT"/>
-        </w:rPr>
-        <w:t>dataset</w:t>
-      </w:r>
-      <w:proofErr w:type="spellEnd"/>
-      <w:r>
-        <w:rPr>
-          <w:lang w:val="it-IT"/>
-        </w:rPr>
-        <w:t xml:space="preserve"> utilizzato. L’utilizzo dei file di tipo</w:t>
-      </w:r>
-      <w:r>
-        <w:rPr>
-          <w:lang w:val="it-IT"/>
-        </w:rPr>
-        <w:t xml:space="preserve"> </w:t>
-      </w:r>
-      <w:proofErr w:type="spellStart"/>
-      <w:r>
-        <w:rPr>
-          <w:lang w:val="it-IT"/>
-        </w:rPr>
-        <w:t>c</w:t>
-      </w:r>
-      <w:r>
-        <w:rPr>
-          <w:lang w:val="it-IT"/>
-        </w:rPr>
-        <w:t>sv</w:t>
-      </w:r>
-      <w:proofErr w:type="spellEnd"/>
-      <w:r>
-        <w:rPr>
-          <w:lang w:val="it-IT"/>
-        </w:rPr>
-        <w:t xml:space="preserve"> ha consentito una </w:t>
-      </w:r>
-      <w:proofErr w:type="spellStart"/>
-      <w:r>
-        <w:rPr>
-          <w:lang w:val="it-IT"/>
-        </w:rPr>
-        <w:t>piú</w:t>
-      </w:r>
-      <w:proofErr w:type="spellEnd"/>
-      <w:r>
-        <w:rPr>
-          <w:lang w:val="it-IT"/>
-        </w:rPr>
-        <w:t xml:space="preserve"> veloce integrazione con i fogli di calcolo che sono stati utilizzati per </w:t>
-      </w:r>
-      <w:proofErr w:type="spellStart"/>
-      <w:r>
-        <w:rPr>
-          <w:lang w:val="it-IT"/>
-        </w:rPr>
-        <w:t>taggare</w:t>
-      </w:r>
-      <w:proofErr w:type="spellEnd"/>
-      <w:r>
-        <w:rPr>
-          <w:lang w:val="it-IT"/>
-        </w:rPr>
-        <w:t xml:space="preserve"> il </w:t>
-      </w:r>
-      <w:proofErr w:type="spellStart"/>
-      <w:r>
-        <w:rPr>
-          <w:lang w:val="it-IT"/>
-        </w:rPr>
-        <w:t>dataset</w:t>
-      </w:r>
-      <w:proofErr w:type="spellEnd"/>
-      <w:r>
-        <w:rPr>
-          <w:lang w:val="it-IT"/>
-        </w:rPr>
-        <w:t xml:space="preserve"> manualmente e per ef</w:t>
-      </w:r>
-      <w:r>
-        <w:rPr>
-          <w:lang w:val="it-IT"/>
-        </w:rPr>
-        <w:t>fettuare le analisi desiderate.</w:t>
-      </w:r>
-    </w:p>
-    <w:p>
-      <w:pPr>
-        <w:rPr>
-          <w:lang w:val="it-IT"/>
-        </w:rPr>
-      </w:pPr>
-      <w:bookmarkStart w:id="20" w:name="_GoBack"/>
-      <w:r>
-        <w:rPr>
-          <w:noProof/>
-        </w:rPr>
         <w:drawing>
-          <wp:anchor distT="0" distB="0" distL="114300" distR="114300" simplePos="0" relativeHeight="251676672" behindDoc="0" locked="1" layoutInCell="1" allowOverlap="0" wp14:anchorId="07675060" wp14:editId="65B23A22">
+          <wp:anchor distT="0" distB="0" distL="114300" distR="114300" simplePos="0" relativeHeight="251694080" behindDoc="0" locked="1" layoutInCell="1" allowOverlap="0" wp14:anchorId="1EE0D68C" wp14:editId="12B6A156">
             <wp:simplePos x="0" y="0"/>
             <wp:positionH relativeFrom="column">
               <wp:posOffset>-1905</wp:posOffset>
             </wp:positionH>
             <wp:positionV relativeFrom="page">
-              <wp:posOffset>6085205</wp:posOffset>
+              <wp:posOffset>798138</wp:posOffset>
             </wp:positionV>
-            <wp:extent cx="5399405" cy="3082925"/>
+            <wp:extent cx="5400000" cy="3312000"/>
             <wp:effectExtent l="0" t="0" r="0" b="3175"/>
             <wp:wrapTopAndBottom/>
-            <wp:docPr id="2" name="Immagine 2"/>
+            <wp:docPr id="9" name="Immagine 9"/>
             <wp:cNvGraphicFramePr>
               <a:graphicFrameLocks xmlns:a="http://schemas.openxmlformats.org/drawingml/2006/main" noChangeAspect="1"/>
             </wp:cNvGraphicFramePr>
@@ -20779,7 +20657,7 @@
               <a:graphicData uri="http://schemas.openxmlformats.org/drawingml/2006/picture">
                 <pic:pic xmlns:pic="http://schemas.openxmlformats.org/drawingml/2006/picture">
                   <pic:nvPicPr>
-                    <pic:cNvPr id="2" name="ActivityDiagramTool.png"/>
+                    <pic:cNvPr id="9" name="Architettura.png"/>
                     <pic:cNvPicPr/>
                   </pic:nvPicPr>
                   <pic:blipFill>
@@ -20797,7 +20675,7 @@
                   <pic:spPr>
                     <a:xfrm>
                       <a:off x="0" y="0"/>
-                      <a:ext cx="5399405" cy="3082925"/>
+                      <a:ext cx="5400000" cy="3312000"/>
                     </a:xfrm>
                     <a:prstGeom prst="rect">
                       <a:avLst/>
@@ -20815,7 +20693,6 @@
           </wp:anchor>
         </w:drawing>
       </w:r>
-      <w:bookmarkEnd w:id="20"/>
       <w:r>
         <w:rPr>
           <w:noProof/>
@@ -20823,18 +20700,18 @@
         <mc:AlternateContent>
           <mc:Choice Requires="wps">
             <w:drawing>
-              <wp:anchor distT="0" distB="0" distL="114300" distR="114300" simplePos="0" relativeHeight="251678720" behindDoc="0" locked="1" layoutInCell="1" allowOverlap="0" wp14:anchorId="57F95475" wp14:editId="1D01DA3D">
+              <wp:anchor distT="0" distB="0" distL="114300" distR="114300" simplePos="0" relativeHeight="251696128" behindDoc="0" locked="1" layoutInCell="1" allowOverlap="0" wp14:anchorId="5D1ED1EF" wp14:editId="03582601">
                 <wp:simplePos x="0" y="0"/>
                 <wp:positionH relativeFrom="column">
-                  <wp:posOffset>-635</wp:posOffset>
+                  <wp:posOffset>-1905</wp:posOffset>
                 </wp:positionH>
                 <wp:positionV relativeFrom="paragraph">
-                  <wp:posOffset>5779770</wp:posOffset>
+                  <wp:posOffset>3102610</wp:posOffset>
                 </wp:positionV>
                 <wp:extent cx="5400000" cy="635"/>
                 <wp:effectExtent l="0" t="0" r="0" b="4445"/>
                 <wp:wrapTopAndBottom/>
-                <wp:docPr id="3" name="Casella di testo 3"/>
+                <wp:docPr id="12" name="Casella di testo 12"/>
                 <wp:cNvGraphicFramePr/>
                 <a:graphic xmlns:a="http://schemas.openxmlformats.org/drawingml/2006/main">
                   <a:graphicData uri="http://schemas.microsoft.com/office/word/2010/wordprocessingShape">
@@ -20865,10 +20742,15 @@
                                 <w:lang w:val="it-IT"/>
                               </w:rPr>
                             </w:pPr>
+                            <w:proofErr w:type="spellStart"/>
                             <w:r>
-                              <w:t xml:space="preserve">Figure </w:t>
+                              <w:t>Figura</w:t>
                             </w:r>
-                            <w:fldSimple w:instr=" SEQ Figure \* ARABIC ">
+                            <w:proofErr w:type="spellEnd"/>
+                            <w:r>
+                              <w:t xml:space="preserve"> </w:t>
+                            </w:r>
+                            <w:fldSimple w:instr=" SEQ Figura \* ARABIC ">
                               <w:r>
                                 <w:rPr>
                                   <w:noProof/>
@@ -20877,7 +20759,15 @@
                               </w:r>
                             </w:fldSimple>
                             <w:r>
-                              <w:t xml:space="preserve"> Activity diagram del tool </w:t>
+                              <w:t xml:space="preserve"> </w:t>
+                            </w:r>
+                            <w:proofErr w:type="spellStart"/>
+                            <w:r>
+                              <w:t>Architettura</w:t>
+                            </w:r>
+                            <w:proofErr w:type="spellEnd"/>
+                            <w:r>
+                              <w:t xml:space="preserve"> del tool </w:t>
                             </w:r>
                             <w:proofErr w:type="spellStart"/>
                             <w:r>
@@ -20904,7 +20794,7 @@
           </mc:Choice>
           <mc:Fallback>
             <w:pict>
-              <v:shape w14:anchorId="57F95475" id="Casella di testo 3" o:spid="_x0000_s1032" type="#_x0000_t202" style="position:absolute;margin-left:-.05pt;margin-top:455.1pt;width:425.2pt;height:.05pt;z-index:251678720;visibility:visible;mso-wrap-style:square;mso-width-percent:0;mso-wrap-distance-left:9pt;mso-wrap-distance-top:0;mso-wrap-distance-right:9pt;mso-wrap-distance-bottom:0;mso-position-horizontal:absolute;mso-position-horizontal-relative:text;mso-position-vertical:absolute;mso-position-vertical-relative:text;mso-width-percent:0;mso-width-relative:margin;v-text-anchor:top" o:gfxdata="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" o:allowoverlap="f" stroked="f">
+              <v:shape w14:anchorId="5D1ED1EF" id="Casella di testo 12" o:spid="_x0000_s1032" type="#_x0000_t202" style="position:absolute;left:0;text-align:left;margin-left:-.15pt;margin-top:244.3pt;width:425.2pt;height:.05pt;z-index:251696128;visibility:visible;mso-wrap-style:square;mso-width-percent:0;mso-wrap-distance-left:9pt;mso-wrap-distance-top:0;mso-wrap-distance-right:9pt;mso-wrap-distance-bottom:0;mso-position-horizontal:absolute;mso-position-horizontal-relative:text;mso-position-vertical:absolute;mso-position-vertical-relative:text;mso-width-percent:0;mso-width-relative:margin;v-text-anchor:top" o:gfxdata="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" o:allowoverlap="f" stroked="f">
                 <v:textbox style="mso-fit-shape-to-text:t" inset="0,0,0,0">
                   <w:txbxContent>
                     <w:p>
@@ -20915,10 +20805,15 @@
                           <w:lang w:val="it-IT"/>
                         </w:rPr>
                       </w:pPr>
+                      <w:proofErr w:type="spellStart"/>
                       <w:r>
-                        <w:t xml:space="preserve">Figure </w:t>
+                        <w:t>Figura</w:t>
                       </w:r>
-                      <w:fldSimple w:instr=" SEQ Figure \* ARABIC ">
+                      <w:proofErr w:type="spellEnd"/>
+                      <w:r>
+                        <w:t xml:space="preserve"> </w:t>
+                      </w:r>
+                      <w:fldSimple w:instr=" SEQ Figura \* ARABIC ">
                         <w:r>
                           <w:rPr>
                             <w:noProof/>
@@ -20927,7 +20822,15 @@
                         </w:r>
                       </w:fldSimple>
                       <w:r>
-                        <w:t xml:space="preserve"> Activity diagram del tool </w:t>
+                        <w:t xml:space="preserve"> </w:t>
+                      </w:r>
+                      <w:proofErr w:type="spellStart"/>
+                      <w:r>
+                        <w:t>Architettura</w:t>
+                      </w:r>
+                      <w:proofErr w:type="spellEnd"/>
+                      <w:r>
+                        <w:t xml:space="preserve"> del tool </w:t>
                       </w:r>
                       <w:proofErr w:type="spellStart"/>
                       <w:r>
@@ -20948,13 +20851,381 @@
         <w:rPr>
           <w:lang w:val="it-IT"/>
         </w:rPr>
-        <w:t>Nell</w:t>
-      </w:r>
-      <w:r>
-        <w:rPr>
-          <w:lang w:val="it-IT"/>
-        </w:rPr>
-        <w:t xml:space="preserve">a Figura 7 si mostra </w:t>
+        <w:t xml:space="preserve">come è stato costruito il </w:t>
+      </w:r>
+      <w:proofErr w:type="spellStart"/>
+      <w:r>
+        <w:rPr>
+          <w:lang w:val="it-IT"/>
+        </w:rPr>
+        <w:t>dataset</w:t>
+      </w:r>
+      <w:proofErr w:type="spellEnd"/>
+      <w:r>
+        <w:rPr>
+          <w:lang w:val="it-IT"/>
+        </w:rPr>
+        <w:t xml:space="preserve"> utilizzato. L’utilizzo dei file di tipo</w:t>
+      </w:r>
+      <w:r>
+        <w:rPr>
+          <w:lang w:val="it-IT"/>
+        </w:rPr>
+        <w:t xml:space="preserve"> </w:t>
+      </w:r>
+      <w:proofErr w:type="spellStart"/>
+      <w:r>
+        <w:rPr>
+          <w:lang w:val="it-IT"/>
+        </w:rPr>
+        <w:t>c</w:t>
+      </w:r>
+      <w:r>
+        <w:rPr>
+          <w:lang w:val="it-IT"/>
+        </w:rPr>
+        <w:t>sv</w:t>
+      </w:r>
+      <w:proofErr w:type="spellEnd"/>
+      <w:r>
+        <w:rPr>
+          <w:lang w:val="it-IT"/>
+        </w:rPr>
+        <w:t xml:space="preserve"> ha consentito una </w:t>
+      </w:r>
+      <w:proofErr w:type="spellStart"/>
+      <w:r>
+        <w:rPr>
+          <w:lang w:val="it-IT"/>
+        </w:rPr>
+        <w:t>piú</w:t>
+      </w:r>
+      <w:proofErr w:type="spellEnd"/>
+      <w:r>
+        <w:rPr>
+          <w:lang w:val="it-IT"/>
+        </w:rPr>
+        <w:t xml:space="preserve"> veloce integrazione con i fogli di calcolo che sono stati utilizzati per </w:t>
+      </w:r>
+      <w:proofErr w:type="spellStart"/>
+      <w:r>
+        <w:rPr>
+          <w:lang w:val="it-IT"/>
+        </w:rPr>
+        <w:t>taggare</w:t>
+      </w:r>
+      <w:proofErr w:type="spellEnd"/>
+      <w:r>
+        <w:rPr>
+          <w:lang w:val="it-IT"/>
+        </w:rPr>
+        <w:t xml:space="preserve"> il </w:t>
+      </w:r>
+      <w:proofErr w:type="spellStart"/>
+      <w:r>
+        <w:rPr>
+          <w:lang w:val="it-IT"/>
+        </w:rPr>
+        <w:t>dataset</w:t>
+      </w:r>
+      <w:proofErr w:type="spellEnd"/>
+      <w:r>
+        <w:rPr>
+          <w:lang w:val="it-IT"/>
+        </w:rPr>
+        <w:t xml:space="preserve"> manualmente e per ef</w:t>
+      </w:r>
+      <w:r>
+        <w:rPr>
+          <w:lang w:val="it-IT"/>
+        </w:rPr>
+        <w:t>fettuare le analisi desiderate.</w:t>
+      </w:r>
+    </w:p>
+    <w:p>
+      <w:pPr>
+        <w:rPr>
+          <w:lang w:val="it-IT"/>
+        </w:rPr>
+      </w:pPr>
+      <w:r>
+        <w:rPr>
+          <w:lang w:val="it-IT"/>
+        </w:rPr>
+        <w:t xml:space="preserve">In Figura 8 si è deciso di rappresentare l’architettura del </w:t>
+      </w:r>
+      <w:proofErr w:type="spellStart"/>
+      <w:r>
+        <w:rPr>
+          <w:lang w:val="it-IT"/>
+        </w:rPr>
+        <w:t>tool</w:t>
+      </w:r>
+      <w:proofErr w:type="spellEnd"/>
+      <w:r>
+        <w:rPr>
+          <w:lang w:val="it-IT"/>
+        </w:rPr>
+        <w:t xml:space="preserve"> costruito. In particolare si vogliono evidenziare i </w:t>
+      </w:r>
+      <w:proofErr w:type="spellStart"/>
+      <w:r>
+        <w:rPr>
+          <w:lang w:val="it-IT"/>
+        </w:rPr>
+        <w:t>tool</w:t>
+      </w:r>
+      <w:proofErr w:type="spellEnd"/>
+      <w:r>
+        <w:rPr>
+          <w:lang w:val="it-IT"/>
+        </w:rPr>
+        <w:t xml:space="preserve"> utilizzati e le loro interazioni. A parti</w:t>
+      </w:r>
+      <w:r>
+        <w:rPr>
+          <w:lang w:val="it-IT"/>
+        </w:rPr>
+        <w:t xml:space="preserve">re da un semplice file di testo, vengono estratti i commenti in italiano. Questi vengono dati in input al </w:t>
+      </w:r>
+      <w:proofErr w:type="spellStart"/>
+      <w:r>
+        <w:rPr>
+          <w:lang w:val="it-IT"/>
+        </w:rPr>
+        <w:t>tool</w:t>
+      </w:r>
+      <w:proofErr w:type="spellEnd"/>
+      <w:r>
+        <w:rPr>
+          <w:lang w:val="it-IT"/>
+        </w:rPr>
+        <w:t xml:space="preserve"> </w:t>
+      </w:r>
+      <w:proofErr w:type="spellStart"/>
+      <w:r>
+        <w:rPr>
+          <w:lang w:val="it-IT"/>
+        </w:rPr>
+        <w:t>SentIta</w:t>
+      </w:r>
+      <w:proofErr w:type="spellEnd"/>
+      <w:r>
+        <w:rPr>
+          <w:lang w:val="it-IT"/>
+        </w:rPr>
+        <w:t xml:space="preserve"> che si occupa di definirne la </w:t>
+      </w:r>
+      <w:proofErr w:type="spellStart"/>
+      <w:r>
+        <w:rPr>
+          <w:lang w:val="it-IT"/>
+        </w:rPr>
+        <w:t>polaritá</w:t>
+      </w:r>
+      <w:proofErr w:type="spellEnd"/>
+      <w:r>
+        <w:rPr>
+          <w:lang w:val="it-IT"/>
+        </w:rPr>
+        <w:t xml:space="preserve">, e contemporaneamente viene interpellato il servizio di traduzione fornito </w:t>
+      </w:r>
+      <w:r>
+        <w:rPr>
+          <w:lang w:val="it-IT"/>
+        </w:rPr>
+        <w:t xml:space="preserve">da Google </w:t>
+      </w:r>
+      <w:proofErr w:type="spellStart"/>
+      <w:r>
+        <w:rPr>
+          <w:lang w:val="it-IT"/>
+        </w:rPr>
+        <w:t>Translate</w:t>
+      </w:r>
+      <w:proofErr w:type="spellEnd"/>
+      <w:r>
+        <w:rPr>
+          <w:lang w:val="it-IT"/>
+        </w:rPr>
+        <w:t xml:space="preserve">. L’output del servizio di traduzione, ovvero i commenti in lingua inglese, vengono poi elaborati dal servizio offerto di Stanford </w:t>
+      </w:r>
+      <w:proofErr w:type="spellStart"/>
+      <w:r>
+        <w:rPr>
+          <w:lang w:val="it-IT"/>
+        </w:rPr>
+        <w:t>CoreNLP</w:t>
+      </w:r>
+      <w:proofErr w:type="spellEnd"/>
+      <w:r>
+        <w:rPr>
+          <w:lang w:val="it-IT"/>
+        </w:rPr>
+        <w:t xml:space="preserve">, o meglio dal modulo </w:t>
+      </w:r>
+      <w:proofErr w:type="spellStart"/>
+      <w:r>
+        <w:rPr>
+          <w:lang w:val="it-IT"/>
+        </w:rPr>
+        <w:t>Sentiment</w:t>
+      </w:r>
+      <w:proofErr w:type="spellEnd"/>
+      <w:r>
+        <w:rPr>
+          <w:lang w:val="it-IT"/>
+        </w:rPr>
+        <w:t xml:space="preserve"> Annotator della libreria, il quale effettua un secondo calcolo sulla </w:t>
+      </w:r>
+      <w:proofErr w:type="spellStart"/>
+      <w:r>
+        <w:rPr>
+          <w:lang w:val="it-IT"/>
+        </w:rPr>
+        <w:t>polaritá</w:t>
+      </w:r>
+      <w:proofErr w:type="spellEnd"/>
+      <w:r>
+        <w:rPr>
+          <w:lang w:val="it-IT"/>
+        </w:rPr>
+        <w:t xml:space="preserve">. I risultati ottenuti dai due </w:t>
+      </w:r>
+      <w:proofErr w:type="spellStart"/>
+      <w:r>
+        <w:rPr>
+          <w:lang w:val="it-IT"/>
+        </w:rPr>
+        <w:t>tool</w:t>
+      </w:r>
+      <w:proofErr w:type="spellEnd"/>
+      <w:r>
+        <w:rPr>
+          <w:lang w:val="it-IT"/>
+        </w:rPr>
+        <w:t xml:space="preserve"> utilizzati per la </w:t>
+      </w:r>
+      <w:proofErr w:type="spellStart"/>
+      <w:r>
+        <w:rPr>
+          <w:lang w:val="it-IT"/>
+        </w:rPr>
+        <w:t>sentiment</w:t>
+      </w:r>
+      <w:proofErr w:type="spellEnd"/>
+      <w:r>
+        <w:rPr>
+          <w:lang w:val="it-IT"/>
+        </w:rPr>
+        <w:t xml:space="preserve"> </w:t>
+      </w:r>
+      <w:proofErr w:type="spellStart"/>
+      <w:r>
+        <w:rPr>
+          <w:lang w:val="it-IT"/>
+        </w:rPr>
+        <w:t>analysis</w:t>
+      </w:r>
+      <w:proofErr w:type="spellEnd"/>
+      <w:r>
+        <w:rPr>
+          <w:lang w:val="it-IT"/>
+        </w:rPr>
+        <w:t xml:space="preserve"> saranno confrontati nel capitolo successivo, si tra di loro che rispetto all’oracolo utilizzato. </w:t>
+      </w:r>
+      <w:r>
+        <w:rPr>
+          <w:lang w:val="it-IT"/>
+        </w:rPr>
+        <w:t xml:space="preserve">Oltra alla Stanford </w:t>
+      </w:r>
+      <w:proofErr w:type="spellStart"/>
+      <w:r>
+        <w:rPr>
+          <w:lang w:val="it-IT"/>
+        </w:rPr>
+        <w:t>CoreNLP</w:t>
+      </w:r>
+      <w:proofErr w:type="spellEnd"/>
+      <w:r>
+        <w:rPr>
+          <w:lang w:val="it-IT"/>
+        </w:rPr>
+        <w:t xml:space="preserve">, anche </w:t>
+      </w:r>
+      <w:proofErr w:type="spellStart"/>
+      <w:r>
+        <w:rPr>
+          <w:lang w:val="it-IT"/>
+        </w:rPr>
+        <w:t>EmoNet</w:t>
+      </w:r>
+      <w:proofErr w:type="spellEnd"/>
+      <w:r>
+        <w:rPr>
+          <w:lang w:val="it-IT"/>
+        </w:rPr>
+        <w:t xml:space="preserve"> utilizza l’output generato da Google </w:t>
+      </w:r>
+      <w:proofErr w:type="spellStart"/>
+      <w:r>
+        <w:rPr>
+          <w:lang w:val="it-IT"/>
+        </w:rPr>
+        <w:t>Translate</w:t>
+      </w:r>
+      <w:proofErr w:type="spellEnd"/>
+      <w:r>
+        <w:rPr>
+          <w:lang w:val="it-IT"/>
+        </w:rPr>
+        <w:t xml:space="preserve"> per verificare la presenza di emozioni all’interno del testo in inglese. Tutti i </w:t>
+      </w:r>
+      <w:proofErr w:type="spellStart"/>
+      <w:r>
+        <w:rPr>
+          <w:lang w:val="it-IT"/>
+        </w:rPr>
+        <w:t>tool</w:t>
+      </w:r>
+      <w:proofErr w:type="spellEnd"/>
+      <w:r>
+        <w:rPr>
+          <w:lang w:val="it-IT"/>
+        </w:rPr>
+        <w:t xml:space="preserve"> poi sintetizzano le informazioni </w:t>
+      </w:r>
+      <w:r>
+        <w:rPr>
+          <w:lang w:val="it-IT"/>
+        </w:rPr>
+        <w:t>calcolate in un unico file di testo, che è diventata la base per le successive fasi d’analisi dei dati.</w:t>
+      </w:r>
+    </w:p>
+    <w:p>
+      <w:pPr>
+        <w:rPr>
+          <w:lang w:val="it-IT"/>
+        </w:rPr>
+      </w:pPr>
+      <w:r>
+        <w:rPr>
+          <w:lang w:val="it-IT"/>
+        </w:rPr>
+        <w:t xml:space="preserve">Accanto alla struttura generale che si è utilizzata, </w:t>
+      </w:r>
+      <w:r>
+        <w:rPr>
+          <w:lang w:val="it-IT"/>
+        </w:rPr>
+        <w:t xml:space="preserve">si mostra </w:t>
+      </w:r>
+      <w:r>
+        <w:rPr>
+          <w:lang w:val="it-IT"/>
+        </w:rPr>
+        <w:t xml:space="preserve">in Figura 8 </w:t>
       </w:r>
       <w:proofErr w:type="spellStart"/>
       <w:r>
@@ -20996,7 +21267,28 @@
         <w:rPr>
           <w:lang w:val="it-IT"/>
         </w:rPr>
-        <w:t xml:space="preserve"> costruito con i vari passaggi che il commento iniziale segue per poter essere analizzato. I commenti letti dal file </w:t>
+        <w:t xml:space="preserve"> costruito con i vari passaggi che il commento iniziale segue per poter essere </w:t>
+      </w:r>
+      <w:r>
+        <w:rPr>
+          <w:lang w:val="it-IT"/>
+        </w:rPr>
+        <w:lastRenderedPageBreak/>
+        <w:t>analizzato.</w:t>
+      </w:r>
+      <w:r>
+        <w:rPr>
+          <w:lang w:val="it-IT"/>
+        </w:rPr>
+        <w:t xml:space="preserve"> Si vuole cercare in questo modo di facilitare la comprensione e dettagliare meglio l’intero progetto.</w:t>
+      </w:r>
+      <w:bookmarkStart w:id="20" w:name="_GoBack"/>
+      <w:bookmarkEnd w:id="20"/>
+      <w:r>
+        <w:rPr>
+          <w:lang w:val="it-IT"/>
+        </w:rPr>
+        <w:t xml:space="preserve"> I commenti letti dal file </w:t>
       </w:r>
       <w:proofErr w:type="spellStart"/>
       <w:r>
@@ -21190,14 +21482,283 @@
         <w:rPr>
           <w:lang w:val="it-IT"/>
         </w:rPr>
-        <w:t xml:space="preserve"> dove sono inserite tutte le nuove informazioni ottenute. Queste poi verranno </w:t>
-      </w:r>
-      <w:r>
-        <w:rPr>
-          <w:lang w:val="it-IT"/>
-        </w:rPr>
-        <w:lastRenderedPageBreak/>
-        <w:t xml:space="preserve">confrontate con le analisi effettuate manualmente da diversi operatori per verificare il grado di affidabilità dei </w:t>
+        <w:t xml:space="preserve"> dove sono inserite </w:t>
+      </w:r>
+      <w:r>
+        <w:rPr>
+          <w:noProof/>
+        </w:rPr>
+        <mc:AlternateContent>
+          <mc:Choice Requires="wps">
+            <w:drawing>
+              <wp:anchor distT="0" distB="0" distL="114300" distR="114300" simplePos="0" relativeHeight="251693056" behindDoc="0" locked="0" layoutInCell="1" allowOverlap="1" wp14:anchorId="4A04728F" wp14:editId="6BC28284">
+                <wp:simplePos x="0" y="0"/>
+                <wp:positionH relativeFrom="column">
+                  <wp:posOffset>0</wp:posOffset>
+                </wp:positionH>
+                <wp:positionV relativeFrom="paragraph">
+                  <wp:posOffset>2846705</wp:posOffset>
+                </wp:positionV>
+                <wp:extent cx="5399405" cy="635"/>
+                <wp:effectExtent l="0" t="0" r="0" b="0"/>
+                <wp:wrapTopAndBottom/>
+                <wp:docPr id="10" name="Casella di testo 10"/>
+                <wp:cNvGraphicFramePr/>
+                <a:graphic xmlns:a="http://schemas.openxmlformats.org/drawingml/2006/main">
+                  <a:graphicData uri="http://schemas.microsoft.com/office/word/2010/wordprocessingShape">
+                    <wps:wsp>
+                      <wps:cNvSpPr txBox="1"/>
+                      <wps:spPr>
+                        <a:xfrm>
+                          <a:off x="0" y="0"/>
+                          <a:ext cx="5399405" cy="635"/>
+                        </a:xfrm>
+                        <a:prstGeom prst="rect">
+                          <a:avLst/>
+                        </a:prstGeom>
+                        <a:solidFill>
+                          <a:prstClr val="white"/>
+                        </a:solidFill>
+                        <a:ln>
+                          <a:noFill/>
+                        </a:ln>
+                      </wps:spPr>
+                      <wps:txbx>
+                        <w:txbxContent>
+                          <w:p>
+                            <w:pPr>
+                              <w:pStyle w:val="Didascalia"/>
+                              <w:jc w:val="center"/>
+                              <w:rPr>
+                                <w:lang w:val="it-IT"/>
+                              </w:rPr>
+                            </w:pPr>
+                            <w:r>
+                              <w:rPr>
+                                <w:lang w:val="it-IT"/>
+                              </w:rPr>
+                              <w:t xml:space="preserve">Figura </w:t>
+                            </w:r>
+                            <w:r>
+                              <w:fldChar w:fldCharType="begin"/>
+                            </w:r>
+                            <w:r>
+                              <w:rPr>
+                                <w:lang w:val="it-IT"/>
+                              </w:rPr>
+                              <w:instrText xml:space="preserve"> SEQ Figura \* ARABIC </w:instrText>
+                            </w:r>
+                            <w:r>
+                              <w:fldChar w:fldCharType="separate"/>
+                            </w:r>
+                            <w:r>
+                              <w:rPr>
+                                <w:noProof/>
+                                <w:lang w:val="it-IT"/>
+                              </w:rPr>
+                              <w:t>9</w:t>
+                            </w:r>
+                            <w:r>
+                              <w:fldChar w:fldCharType="end"/>
+                            </w:r>
+                            <w:r>
+                              <w:rPr>
+                                <w:lang w:val="it-IT"/>
+                              </w:rPr>
+                              <w:t xml:space="preserve"> Activity </w:t>
+                            </w:r>
+                            <w:proofErr w:type="spellStart"/>
+                            <w:r>
+                              <w:rPr>
+                                <w:lang w:val="it-IT"/>
+                              </w:rPr>
+                              <w:t>diagram</w:t>
+                            </w:r>
+                            <w:proofErr w:type="spellEnd"/>
+                            <w:r>
+                              <w:rPr>
+                                <w:lang w:val="it-IT"/>
+                              </w:rPr>
+                              <w:t xml:space="preserve"> del </w:t>
+                            </w:r>
+                            <w:proofErr w:type="spellStart"/>
+                            <w:r>
+                              <w:rPr>
+                                <w:lang w:val="it-IT"/>
+                              </w:rPr>
+                              <w:t>tool</w:t>
+                            </w:r>
+                            <w:proofErr w:type="spellEnd"/>
+                            <w:r>
+                              <w:rPr>
+                                <w:lang w:val="it-IT"/>
+                              </w:rPr>
+                              <w:t xml:space="preserve"> realizzato</w:t>
+                            </w:r>
+                          </w:p>
+                        </w:txbxContent>
+                      </wps:txbx>
+                      <wps:bodyPr rot="0" spcFirstLastPara="0" vertOverflow="overflow" horzOverflow="overflow" vert="horz" wrap="square" lIns="0" tIns="0" rIns="0" bIns="0" numCol="1" spcCol="0" rtlCol="0" fromWordArt="0" anchor="t" anchorCtr="0" forceAA="0" compatLnSpc="1">
+                        <a:prstTxWarp prst="textNoShape">
+                          <a:avLst/>
+                        </a:prstTxWarp>
+                        <a:spAutoFit/>
+                      </wps:bodyPr>
+                    </wps:wsp>
+                  </a:graphicData>
+                </a:graphic>
+              </wp:anchor>
+            </w:drawing>
+          </mc:Choice>
+          <mc:Fallback>
+            <w:pict>
+              <v:shape w14:anchorId="4A04728F" id="Casella di testo 10" o:spid="_x0000_s1033" type="#_x0000_t202" style="position:absolute;left:0;text-align:left;margin-left:0;margin-top:224.15pt;width:425.15pt;height:.05pt;z-index:251693056;visibility:visible;mso-wrap-style:square;mso-wrap-distance-left:9pt;mso-wrap-distance-top:0;mso-wrap-distance-right:9pt;mso-wrap-distance-bottom:0;mso-position-horizontal:absolute;mso-position-horizontal-relative:text;mso-position-vertical:absolute;mso-position-vertical-relative:text;v-text-anchor:top" o:gfxdata="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" stroked="f">
+                <v:textbox style="mso-fit-shape-to-text:t" inset="0,0,0,0">
+                  <w:txbxContent>
+                    <w:p>
+                      <w:pPr>
+                        <w:pStyle w:val="Didascalia"/>
+                        <w:jc w:val="center"/>
+                        <w:rPr>
+                          <w:lang w:val="it-IT"/>
+                        </w:rPr>
+                      </w:pPr>
+                      <w:r>
+                        <w:rPr>
+                          <w:lang w:val="it-IT"/>
+                        </w:rPr>
+                        <w:t xml:space="preserve">Figura </w:t>
+                      </w:r>
+                      <w:r>
+                        <w:fldChar w:fldCharType="begin"/>
+                      </w:r>
+                      <w:r>
+                        <w:rPr>
+                          <w:lang w:val="it-IT"/>
+                        </w:rPr>
+                        <w:instrText xml:space="preserve"> SEQ Figura \* ARABIC </w:instrText>
+                      </w:r>
+                      <w:r>
+                        <w:fldChar w:fldCharType="separate"/>
+                      </w:r>
+                      <w:r>
+                        <w:rPr>
+                          <w:noProof/>
+                          <w:lang w:val="it-IT"/>
+                        </w:rPr>
+                        <w:t>9</w:t>
+                      </w:r>
+                      <w:r>
+                        <w:fldChar w:fldCharType="end"/>
+                      </w:r>
+                      <w:r>
+                        <w:rPr>
+                          <w:lang w:val="it-IT"/>
+                        </w:rPr>
+                        <w:t xml:space="preserve"> Activity </w:t>
+                      </w:r>
+                      <w:proofErr w:type="spellStart"/>
+                      <w:r>
+                        <w:rPr>
+                          <w:lang w:val="it-IT"/>
+                        </w:rPr>
+                        <w:t>diagram</w:t>
+                      </w:r>
+                      <w:proofErr w:type="spellEnd"/>
+                      <w:r>
+                        <w:rPr>
+                          <w:lang w:val="it-IT"/>
+                        </w:rPr>
+                        <w:t xml:space="preserve"> del </w:t>
+                      </w:r>
+                      <w:proofErr w:type="spellStart"/>
+                      <w:r>
+                        <w:rPr>
+                          <w:lang w:val="it-IT"/>
+                        </w:rPr>
+                        <w:t>tool</w:t>
+                      </w:r>
+                      <w:proofErr w:type="spellEnd"/>
+                      <w:r>
+                        <w:rPr>
+                          <w:lang w:val="it-IT"/>
+                        </w:rPr>
+                        <w:t xml:space="preserve"> realizzato</w:t>
+                      </w:r>
+                    </w:p>
+                  </w:txbxContent>
+                </v:textbox>
+                <w10:wrap type="topAndBottom"/>
+              </v:shape>
+            </w:pict>
+          </mc:Fallback>
+        </mc:AlternateContent>
+      </w:r>
+      <w:r>
+        <w:rPr>
+          <w:noProof/>
+        </w:rPr>
+        <w:drawing>
+          <wp:anchor distT="0" distB="0" distL="114300" distR="114300" simplePos="0" relativeHeight="251676672" behindDoc="0" locked="0" layoutInCell="1" allowOverlap="0" wp14:anchorId="07675060" wp14:editId="18C65CC8">
+            <wp:simplePos x="0" y="0"/>
+            <wp:positionH relativeFrom="column">
+              <wp:posOffset>-214</wp:posOffset>
+            </wp:positionH>
+            <wp:positionV relativeFrom="page">
+              <wp:posOffset>609361</wp:posOffset>
+            </wp:positionV>
+            <wp:extent cx="5400000" cy="3081600"/>
+            <wp:effectExtent l="0" t="0" r="0" b="5080"/>
+            <wp:wrapTopAndBottom/>
+            <wp:docPr id="2" name="Immagine 2"/>
+            <wp:cNvGraphicFramePr>
+              <a:graphicFrameLocks xmlns:a="http://schemas.openxmlformats.org/drawingml/2006/main" noChangeAspect="1"/>
+            </wp:cNvGraphicFramePr>
+            <a:graphic xmlns:a="http://schemas.openxmlformats.org/drawingml/2006/main">
+              <a:graphicData uri="http://schemas.openxmlformats.org/drawingml/2006/picture">
+                <pic:pic xmlns:pic="http://schemas.openxmlformats.org/drawingml/2006/picture">
+                  <pic:nvPicPr>
+                    <pic:cNvPr id="2" name="ActivityDiagramTool.png"/>
+                    <pic:cNvPicPr/>
+                  </pic:nvPicPr>
+                  <pic:blipFill>
+                    <a:blip r:embed="rId15">
+                      <a:extLst>
+                        <a:ext uri="{28A0092B-C50C-407E-A947-70E740481C1C}">
+                          <a14:useLocalDpi xmlns:a14="http://schemas.microsoft.com/office/drawing/2010/main" val="0"/>
+                        </a:ext>
+                      </a:extLst>
+                    </a:blip>
+                    <a:stretch>
+                      <a:fillRect/>
+                    </a:stretch>
+                  </pic:blipFill>
+                  <pic:spPr>
+                    <a:xfrm>
+                      <a:off x="0" y="0"/>
+                      <a:ext cx="5400000" cy="3081600"/>
+                    </a:xfrm>
+                    <a:prstGeom prst="rect">
+                      <a:avLst/>
+                    </a:prstGeom>
+                  </pic:spPr>
+                </pic:pic>
+              </a:graphicData>
+            </a:graphic>
+            <wp14:sizeRelH relativeFrom="margin">
+              <wp14:pctWidth>0</wp14:pctWidth>
+            </wp14:sizeRelH>
+            <wp14:sizeRelV relativeFrom="margin">
+              <wp14:pctHeight>0</wp14:pctHeight>
+            </wp14:sizeRelV>
+          </wp:anchor>
+        </w:drawing>
+      </w:r>
+      <w:r>
+        <w:rPr>
+          <w:lang w:val="it-IT"/>
+        </w:rPr>
+        <w:t xml:space="preserve">tutte le nuove informazioni ottenute. Queste poi verranno confrontate con le analisi effettuate manualmente da diversi operatori per verificare il grado di affidabilità dei </w:t>
       </w:r>
       <w:proofErr w:type="spellStart"/>
       <w:r>
@@ -21262,7 +21823,7 @@
           <w:lang w:val="it-IT"/>
         </w:rPr>
       </w:pPr>
-      <w:bookmarkStart w:id="21" w:name="_Toc31587724"/>
+      <w:bookmarkStart w:id="21" w:name="_Toc31826097"/>
       <w:r>
         <w:rPr>
           <w:lang w:val="it-IT"/>
@@ -21279,7 +21840,7 @@
           <w:lang w:val="it-IT"/>
         </w:rPr>
       </w:pPr>
-      <w:bookmarkStart w:id="22" w:name="_Toc31587725"/>
+      <w:bookmarkStart w:id="22" w:name="_Toc31826098"/>
       <w:r>
         <w:rPr>
           <w:lang w:val="it-IT"/>
@@ -21336,7 +21897,7 @@
           <w:lang w:val="it-IT"/>
         </w:rPr>
       </w:pPr>
-      <w:bookmarkStart w:id="23" w:name="_Toc31587726"/>
+      <w:bookmarkStart w:id="23" w:name="_Toc31826099"/>
       <w:r>
         <w:rPr>
           <w:lang w:val="it-IT"/>
@@ -21557,14 +22118,14 @@
         <w:rPr>
           <w:lang w:val="it-IT"/>
         </w:rPr>
-        <w:t xml:space="preserve"> classico di questo tipo di approccio è dato da qualsiasi sito di e-commerce che consente di postare una recensione di un </w:t>
+        <w:t xml:space="preserve"> classico di questo tipo di approccio è dato da qualsiasi sito di e-commerce che consente di postare una recensione di un prodotto acquistato, che sia </w:t>
       </w:r>
       <w:r>
         <w:rPr>
           <w:lang w:val="it-IT"/>
         </w:rPr>
         <w:lastRenderedPageBreak/>
-        <w:t xml:space="preserve">prodotto acquistato, che sia una summa del prodotto in sé e dell’intera esperienza d’acquisto anche rispetto al venditore o alle terze parti intervenute. Parimenti si possono citare come esempio le recensioni di locali e ristoranti che negli ultimi anni sono minuziosamente descritti dalla maggior parte dei loro clienti. Questo processo di recensione si basa su testi e analisi molto </w:t>
+        <w:t xml:space="preserve">una summa del prodotto in sé e dell’intera esperienza d’acquisto anche rispetto al venditore o alle terze parti intervenute. Parimenti si possono citare come esempio le recensioni di locali e ristoranti che negli ultimi anni sono minuziosamente descritti dalla maggior parte dei loro clienti. Questo processo di recensione si basa su testi e analisi molto </w:t>
       </w:r>
       <w:proofErr w:type="spellStart"/>
       <w:r>
@@ -21714,12 +22275,12 @@
           <w:lang w:val="it-IT"/>
         </w:rPr>
       </w:pPr>
-      <w:bookmarkStart w:id="24" w:name="_Toc31587727"/>
-      <w:r>
-        <w:rPr>
-          <w:lang w:val="it-IT"/>
-        </w:rPr>
-        <w:t>Analisi dei dati</w:t>
+      <w:bookmarkStart w:id="24" w:name="_Toc31826100"/>
+      <w:r>
+        <w:rPr>
+          <w:lang w:val="it-IT"/>
+        </w:rPr>
+        <w:t>Definizione dell’oracolo</w:t>
       </w:r>
       <w:bookmarkEnd w:id="24"/>
     </w:p>
@@ -21733,7 +22294,158 @@
         <w:rPr>
           <w:lang w:val="it-IT"/>
         </w:rPr>
-        <w:t xml:space="preserve">Vista la particolare natura dell’analisi richiesta si è seguita una procedura di verifica che consentisse di evidenziare come, l’analisi emozionale di un testo sia complesso anche tra persone diverse. </w:t>
+        <w:t xml:space="preserve">Prima di procedere con l’analisi dei dati ottenuti, si è reso necessario costruire l’oracolo con cui verranno poi confrontati i dati ottenuti dagli strumenti automatici. A tal fine si è reso necessario identificare manualmente le informazioni contenute nel </w:t>
+      </w:r>
+      <w:proofErr w:type="spellStart"/>
+      <w:r>
+        <w:rPr>
+          <w:lang w:val="it-IT"/>
+        </w:rPr>
+        <w:t>dataset</w:t>
+      </w:r>
+      <w:proofErr w:type="spellEnd"/>
+      <w:r>
+        <w:rPr>
+          <w:lang w:val="it-IT"/>
+        </w:rPr>
+        <w:t xml:space="preserve"> utilizzato. La procedura di validazione è stata eseguita da due persone, che hanno provveduto prima a </w:t>
+      </w:r>
+      <w:proofErr w:type="spellStart"/>
+      <w:r>
+        <w:rPr>
+          <w:lang w:val="it-IT"/>
+        </w:rPr>
+        <w:t>taggare</w:t>
+      </w:r>
+      <w:proofErr w:type="spellEnd"/>
+      <w:r>
+        <w:rPr>
+          <w:lang w:val="it-IT"/>
+        </w:rPr>
+        <w:t xml:space="preserve"> manualmente il </w:t>
+      </w:r>
+      <w:proofErr w:type="spellStart"/>
+      <w:r>
+        <w:rPr>
+          <w:lang w:val="it-IT"/>
+        </w:rPr>
+        <w:t>dataset</w:t>
+      </w:r>
+      <w:proofErr w:type="spellEnd"/>
+      <w:r>
+        <w:rPr>
+          <w:lang w:val="it-IT"/>
+        </w:rPr>
+        <w:t xml:space="preserve">, per poi concordare un oracolo </w:t>
+      </w:r>
+      <w:commentRangeStart w:id="25"/>
+      <w:r>
+        <w:rPr>
+          <w:lang w:val="it-IT"/>
+        </w:rPr>
+        <w:t>definitivo</w:t>
+      </w:r>
+      <w:commentRangeEnd w:id="25"/>
+      <w:r>
+        <w:rPr>
+          <w:rStyle w:val="Rimandocommento"/>
+        </w:rPr>
+        <w:commentReference w:id="25"/>
+      </w:r>
+      <w:r>
+        <w:rPr>
+          <w:lang w:val="it-IT"/>
+        </w:rPr>
+        <w:t>.</w:t>
+      </w:r>
+    </w:p>
+    <w:p>
+      <w:pPr>
+        <w:rPr>
+          <w:lang w:val="it-IT"/>
+        </w:rPr>
+      </w:pPr>
+      <w:r>
+        <w:rPr>
+          <w:lang w:val="it-IT"/>
+        </w:rPr>
+        <w:t xml:space="preserve">Ad avvalorale la tesi secondo cui vi sono notevoli </w:t>
+      </w:r>
+      <w:proofErr w:type="spellStart"/>
+      <w:r>
+        <w:rPr>
+          <w:lang w:val="it-IT"/>
+        </w:rPr>
+        <w:t>difficoltá</w:t>
+      </w:r>
+      <w:proofErr w:type="spellEnd"/>
+      <w:r>
+        <w:rPr>
+          <w:lang w:val="it-IT"/>
+        </w:rPr>
+        <w:t xml:space="preserve"> di </w:t>
+      </w:r>
+      <w:proofErr w:type="spellStart"/>
+      <w:r>
+        <w:rPr>
+          <w:lang w:val="it-IT"/>
+        </w:rPr>
+        <w:t>agreement</w:t>
+      </w:r>
+      <w:proofErr w:type="spellEnd"/>
+      <w:r>
+        <w:rPr>
+          <w:lang w:val="it-IT"/>
+        </w:rPr>
+        <w:t xml:space="preserve"> </w:t>
+      </w:r>
+      <w:proofErr w:type="spellStart"/>
+      <w:r>
+        <w:rPr>
+          <w:lang w:val="it-IT"/>
+        </w:rPr>
+        <w:t>giá</w:t>
+      </w:r>
+      <w:proofErr w:type="spellEnd"/>
+      <w:r>
+        <w:rPr>
+          <w:lang w:val="it-IT"/>
+        </w:rPr>
+        <w:t xml:space="preserve"> tra esseri umani, si è esteso il confronto ad altre due persone, che non hanno </w:t>
+      </w:r>
+      <w:proofErr w:type="spellStart"/>
+      <w:r>
+        <w:rPr>
+          <w:lang w:val="it-IT"/>
+        </w:rPr>
+        <w:t>peró</w:t>
+      </w:r>
+      <w:proofErr w:type="spellEnd"/>
+      <w:r>
+        <w:rPr>
+          <w:lang w:val="it-IT"/>
+        </w:rPr>
+        <w:t xml:space="preserve"> partecipato alla definizione </w:t>
+      </w:r>
+      <w:commentRangeStart w:id="26"/>
+      <w:r>
+        <w:rPr>
+          <w:lang w:val="it-IT"/>
+        </w:rPr>
+        <w:t>dell’oracolo</w:t>
+      </w:r>
+      <w:commentRangeEnd w:id="26"/>
+      <w:r>
+        <w:rPr>
+          <w:rStyle w:val="Rimandocommento"/>
+        </w:rPr>
+        <w:commentReference w:id="26"/>
+      </w:r>
+      <w:r>
+        <w:rPr>
+          <w:lang w:val="it-IT"/>
+        </w:rPr>
+        <w:t>.</w:t>
       </w:r>
     </w:p>
     <w:p>
@@ -21764,14 +22476,14 @@
           <w:lang w:val="it-IT"/>
         </w:rPr>
       </w:pPr>
-      <w:bookmarkStart w:id="25" w:name="_Toc31587728"/>
+      <w:bookmarkStart w:id="27" w:name="_Toc31826101"/>
       <w:r>
         <w:rPr>
           <w:lang w:val="it-IT"/>
         </w:rPr>
         <w:t>Indice delle figure</w:t>
       </w:r>
-      <w:bookmarkEnd w:id="25"/>
+      <w:bookmarkEnd w:id="27"/>
     </w:p>
     <w:p>
       <w:pPr>
@@ -22278,12 +22990,11 @@
         <w:fldChar w:fldCharType="end"/>
       </w:r>
     </w:p>
-    <w:bookmarkStart w:id="26" w:name="_Toc31587729" w:displacedByCustomXml="next"/>
+    <w:bookmarkStart w:id="28" w:name="_Toc31826102" w:displacedByCustomXml="next"/>
     <w:sdt>
       <w:sdtPr>
         <w:rPr>
           <w:rFonts w:asciiTheme="minorHAnsi" w:eastAsiaTheme="minorEastAsia" w:hAnsiTheme="minorHAnsi" w:cstheme="minorBidi"/>
-          <w:color w:val="auto"/>
           <w:sz w:val="20"/>
           <w:szCs w:val="20"/>
           <w:lang w:val="it-IT"/>
@@ -22313,7 +23024,7 @@
             </w:rPr>
             <w:t>Bibliografia</w:t>
           </w:r>
-          <w:bookmarkEnd w:id="26"/>
+          <w:bookmarkEnd w:id="28"/>
         </w:p>
         <w:sdt>
           <w:sdtPr>
@@ -22853,6 +23564,39 @@
                 <w:tc>
                   <w:tcPr>
                     <w:tcW w:w="50" w:type="pct"/>
+                  </w:tcPr>
+                  <w:p>
+                    <w:pPr>
+                      <w:pStyle w:val="Bibliografia"/>
+                      <w:rPr>
+                        <w:noProof/>
+                        <w:lang w:val="it-IT"/>
+                      </w:rPr>
+                    </w:pPr>
+                  </w:p>
+                </w:tc>
+                <w:tc>
+                  <w:tcPr>
+                    <w:tcW w:w="0" w:type="auto"/>
+                  </w:tcPr>
+                  <w:p>
+                    <w:pPr>
+                      <w:pStyle w:val="Bibliografia"/>
+                      <w:rPr>
+                        <w:noProof/>
+                      </w:rPr>
+                    </w:pPr>
+                  </w:p>
+                </w:tc>
+              </w:tr>
+              <w:tr>
+                <w:trPr>
+                  <w:divId w:val="2019230564"/>
+                  <w:tblCellSpacing w:w="15" w:type="dxa"/>
+                </w:trPr>
+                <w:tc>
+                  <w:tcPr>
+                    <w:tcW w:w="50" w:type="pct"/>
                     <w:hideMark/>
                   </w:tcPr>
                   <w:p>
@@ -23297,6 +24041,172 @@
     </w:sectPr>
   </w:body>
 </w:document>
+</file>
+
+<file path=word/comments.xml><?xml version="1.0" encoding="utf-8"?>
+<w:comments xmlns:wpc="http://schemas.microsoft.com/office/word/2010/wordprocessingCanvas" xmlns:cx="http://schemas.microsoft.com/office/drawing/2014/chartex" xmlns:cx1="http://schemas.microsoft.com/office/drawing/2015/9/8/chartex" xmlns:mc="http://schemas.openxmlformats.org/markup-compatibility/2006" xmlns:o="urn:schemas-microsoft-com:office:office" xmlns:r="http://schemas.openxmlformats.org/officeDocument/2006/relationships" xmlns:m="http://schemas.openxmlformats.org/officeDocument/2006/math" xmlns:v="urn:schemas-microsoft-com:vml" xmlns:wp14="http://schemas.microsoft.com/office/word/2010/wordprocessingDrawing" xmlns:wp="http://schemas.openxmlformats.org/drawingml/2006/wordprocessingDrawing" xmlns:w10="urn:schemas-microsoft-com:office:word" xmlns:w="http://schemas.openxmlformats.org/wordprocessingml/2006/main" xmlns:w14="http://schemas.microsoft.com/office/word/2010/wordml" xmlns:w15="http://schemas.microsoft.com/office/word/2012/wordml" xmlns:w16se="http://schemas.microsoft.com/office/word/2015/wordml/symex" xmlns:wpg="http://schemas.microsoft.com/office/word/2010/wordprocessingGroup" xmlns:wpi="http://schemas.microsoft.com/office/word/2010/wordprocessingInk" xmlns:wne="http://schemas.microsoft.com/office/word/2006/wordml" xmlns:wps="http://schemas.microsoft.com/office/word/2010/wordprocessingShape" mc:Ignorable="w14 w15 w16se wp14">
+  <w:comment w:id="25" w:author="Lucio De Luca" w:date="2020-02-05T15:56:00Z" w:initials="LDL">
+    <w:p>
+      <w:pPr>
+        <w:pStyle w:val="Testocommento"/>
+        <w:rPr>
+          <w:lang w:val="it-IT"/>
+        </w:rPr>
+      </w:pPr>
+      <w:r>
+        <w:rPr>
+          <w:rStyle w:val="Rimandocommento"/>
+        </w:rPr>
+        <w:annotationRef/>
+      </w:r>
+      <w:r>
+        <w:rPr>
+          <w:lang w:val="it-IT"/>
+        </w:rPr>
+        <w:t xml:space="preserve">In questa parte </w:t>
+      </w:r>
+      <w:proofErr w:type="spellStart"/>
+      <w:r>
+        <w:rPr>
+          <w:lang w:val="it-IT"/>
+        </w:rPr>
+        <w:t>andrá</w:t>
+      </w:r>
+      <w:proofErr w:type="spellEnd"/>
+      <w:r>
+        <w:rPr>
+          <w:lang w:val="it-IT"/>
+        </w:rPr>
+        <w:t xml:space="preserve"> rappresentato la </w:t>
+      </w:r>
+      <w:proofErr w:type="spellStart"/>
+      <w:r>
+        <w:rPr>
+          <w:lang w:val="it-IT"/>
+        </w:rPr>
+        <w:t>difficoltá</w:t>
+      </w:r>
+      <w:proofErr w:type="spellEnd"/>
+      <w:r>
+        <w:rPr>
+          <w:lang w:val="it-IT"/>
+        </w:rPr>
+        <w:t xml:space="preserve"> di </w:t>
+      </w:r>
+      <w:proofErr w:type="spellStart"/>
+      <w:r>
+        <w:rPr>
+          <w:lang w:val="it-IT"/>
+        </w:rPr>
+        <w:t>agre</w:t>
+      </w:r>
+      <w:r>
+        <w:rPr>
+          <w:lang w:val="it-IT"/>
+        </w:rPr>
+        <w:t>ement</w:t>
+      </w:r>
+      <w:proofErr w:type="spellEnd"/>
+      <w:r>
+        <w:rPr>
+          <w:lang w:val="it-IT"/>
+        </w:rPr>
+        <w:t xml:space="preserve"> </w:t>
+      </w:r>
+      <w:proofErr w:type="spellStart"/>
+      <w:r>
+        <w:rPr>
+          <w:lang w:val="it-IT"/>
+        </w:rPr>
+        <w:t>giá</w:t>
+      </w:r>
+      <w:proofErr w:type="spellEnd"/>
+      <w:r>
+        <w:rPr>
+          <w:lang w:val="it-IT"/>
+        </w:rPr>
+        <w:t xml:space="preserve"> tra gli esseri umani, definendo su quanti casi ci siamo trovati in disaccordo io e </w:t>
+      </w:r>
+      <w:proofErr w:type="spellStart"/>
+      <w:r>
+        <w:rPr>
+          <w:lang w:val="it-IT"/>
+        </w:rPr>
+        <w:t>fiorella</w:t>
+      </w:r>
+      <w:proofErr w:type="spellEnd"/>
+      <w:r>
+        <w:rPr>
+          <w:lang w:val="it-IT"/>
+        </w:rPr>
+        <w:t xml:space="preserve"> e come sono stati risolti.</w:t>
+      </w:r>
+    </w:p>
+  </w:comment>
+  <w:comment w:id="26" w:author="Lucio De Luca" w:date="2020-02-05T15:59:00Z" w:initials="LDL">
+    <w:p>
+      <w:pPr>
+        <w:pStyle w:val="Testocommento"/>
+        <w:rPr>
+          <w:lang w:val="it-IT"/>
+        </w:rPr>
+      </w:pPr>
+      <w:r>
+        <w:rPr>
+          <w:rStyle w:val="Rimandocommento"/>
+        </w:rPr>
+        <w:annotationRef/>
+      </w:r>
+      <w:r>
+        <w:rPr>
+          <w:lang w:val="it-IT"/>
+        </w:rPr>
+        <w:t xml:space="preserve">Aggiungere dati riguardo al </w:t>
+      </w:r>
+      <w:proofErr w:type="spellStart"/>
+      <w:r>
+        <w:rPr>
+          <w:lang w:val="it-IT"/>
+        </w:rPr>
+        <w:t>disagreement</w:t>
+      </w:r>
+      <w:proofErr w:type="spellEnd"/>
+      <w:r>
+        <w:rPr>
+          <w:lang w:val="it-IT"/>
+        </w:rPr>
+        <w:t xml:space="preserve"> tra </w:t>
+      </w:r>
+      <w:r>
+        <w:rPr>
+          <w:lang w:val="it-IT"/>
+        </w:rPr>
+        <w:t xml:space="preserve">tutti quelli che hanno </w:t>
+      </w:r>
+      <w:proofErr w:type="spellStart"/>
+      <w:r>
+        <w:rPr>
+          <w:lang w:val="it-IT"/>
+        </w:rPr>
+        <w:t>taggato</w:t>
+      </w:r>
+      <w:proofErr w:type="spellEnd"/>
+      <w:r>
+        <w:rPr>
+          <w:lang w:val="it-IT"/>
+        </w:rPr>
+        <w:t>.</w:t>
+      </w:r>
+    </w:p>
+  </w:comment>
+</w:comments>
+</file>
+
+<file path=word/commentsExtended.xml><?xml version="1.0" encoding="utf-8"?>
+<w15:commentsEx xmlns:wpc="http://schemas.microsoft.com/office/word/2010/wordprocessingCanvas" xmlns:cx="http://schemas.microsoft.com/office/drawing/2014/chartex" xmlns:cx1="http://schemas.microsoft.com/office/drawing/2015/9/8/chartex" xmlns:mc="http://schemas.openxmlformats.org/markup-compatibility/2006" xmlns:o="urn:schemas-microsoft-com:office:office" xmlns:r="http://schemas.openxmlformats.org/officeDocument/2006/relationships" xmlns:m="http://schemas.openxmlformats.org/officeDocument/2006/math" xmlns:v="urn:schemas-microsoft-com:vml" xmlns:wp14="http://schemas.microsoft.com/office/word/2010/wordprocessingDrawing" xmlns:wp="http://schemas.openxmlformats.org/drawingml/2006/wordprocessingDrawing" xmlns:w10="urn:schemas-microsoft-com:office:word" xmlns:w="http://schemas.openxmlformats.org/wordprocessingml/2006/main" xmlns:w14="http://schemas.microsoft.com/office/word/2010/wordml" xmlns:w15="http://schemas.microsoft.com/office/word/2012/wordml" xmlns:w16se="http://schemas.microsoft.com/office/word/2015/wordml/symex" xmlns:wpg="http://schemas.microsoft.com/office/word/2010/wordprocessingGroup" xmlns:wpi="http://schemas.microsoft.com/office/word/2010/wordprocessingInk" xmlns:wne="http://schemas.microsoft.com/office/word/2006/wordml" xmlns:wps="http://schemas.microsoft.com/office/word/2010/wordprocessingShape" mc:Ignorable="w14 w15 w16se wp14">
+  <w15:commentEx w15:paraId="75F8C180" w15:done="0"/>
+  <w15:commentEx w15:paraId="0DC767DF" w15:done="0"/>
+</w15:commentsEx>
 </file>
 
 <file path=word/numbering.xml><?xml version="1.0" encoding="utf-8"?>
@@ -24089,6 +24999,14 @@
 </w:numbering>
 </file>
 
+<file path=word/people.xml><?xml version="1.0" encoding="utf-8"?>
+<w15:people xmlns:wpc="http://schemas.microsoft.com/office/word/2010/wordprocessingCanvas" xmlns:cx="http://schemas.microsoft.com/office/drawing/2014/chartex" xmlns:cx1="http://schemas.microsoft.com/office/drawing/2015/9/8/chartex" xmlns:mc="http://schemas.openxmlformats.org/markup-compatibility/2006" xmlns:o="urn:schemas-microsoft-com:office:office" xmlns:r="http://schemas.openxmlformats.org/officeDocument/2006/relationships" xmlns:m="http://schemas.openxmlformats.org/officeDocument/2006/math" xmlns:v="urn:schemas-microsoft-com:vml" xmlns:wp14="http://schemas.microsoft.com/office/word/2010/wordprocessingDrawing" xmlns:wp="http://schemas.openxmlformats.org/drawingml/2006/wordprocessingDrawing" xmlns:w10="urn:schemas-microsoft-com:office:word" xmlns:w="http://schemas.openxmlformats.org/wordprocessingml/2006/main" xmlns:w14="http://schemas.microsoft.com/office/word/2010/wordml" xmlns:w15="http://schemas.microsoft.com/office/word/2012/wordml" xmlns:w16se="http://schemas.microsoft.com/office/word/2015/wordml/symex" xmlns:wpg="http://schemas.microsoft.com/office/word/2010/wordprocessingGroup" xmlns:wpi="http://schemas.microsoft.com/office/word/2010/wordprocessingInk" xmlns:wne="http://schemas.microsoft.com/office/word/2006/wordml" xmlns:wps="http://schemas.microsoft.com/office/word/2010/wordprocessingShape" mc:Ignorable="w14 w15 w16se wp14">
+  <w15:person w15:author="Lucio De Luca">
+    <w15:presenceInfo w15:providerId="Windows Live" w15:userId="7b315e45a872e0c3"/>
+  </w15:person>
+</w15:people>
+</file>
+
 <file path=word/styles.xml><?xml version="1.0" encoding="utf-8"?>
 <w:styles xmlns:mc="http://schemas.openxmlformats.org/markup-compatibility/2006" xmlns:r="http://schemas.openxmlformats.org/officeDocument/2006/relationships" xmlns:w="http://schemas.openxmlformats.org/wordprocessingml/2006/main" xmlns:w14="http://schemas.microsoft.com/office/word/2010/wordml" xmlns:w15="http://schemas.microsoft.com/office/word/2012/wordml" xmlns:w16se="http://schemas.microsoft.com/office/word/2015/wordml/symex" mc:Ignorable="w14 w15 w16se">
   <w:docDefaults>
@@ -24480,9 +25398,10 @@
   <w:style w:type="paragraph" w:default="1" w:styleId="Normale">
     <w:name w:val="Normal"/>
     <w:qFormat/>
-    <w:rsid w:val="00C02954"/>
+    <w:rsid w:val="008C48BE"/>
     <w:pPr>
       <w:spacing w:before="120" w:after="240" w:line="360" w:lineRule="auto"/>
+      <w:jc w:val="both"/>
     </w:pPr>
     <w:rPr>
       <w:sz w:val="24"/>
@@ -24495,7 +25414,7 @@
     <w:link w:val="Titolo1Carattere"/>
     <w:uiPriority w:val="9"/>
     <w:qFormat/>
-    <w:rsid w:val="0021187A"/>
+    <w:rsid w:val="00AB60FB"/>
     <w:pPr>
       <w:keepNext/>
       <w:keepLines/>
@@ -24504,7 +25423,6 @@
     </w:pPr>
     <w:rPr>
       <w:rFonts w:asciiTheme="majorHAnsi" w:eastAsiaTheme="majorEastAsia" w:hAnsiTheme="majorHAnsi" w:cstheme="majorBidi"/>
-      <w:color w:val="2E74B5" w:themeColor="accent1" w:themeShade="BF"/>
       <w:sz w:val="32"/>
       <w:szCs w:val="32"/>
     </w:rPr>
@@ -24517,7 +25435,7 @@
     <w:uiPriority w:val="9"/>
     <w:unhideWhenUsed/>
     <w:qFormat/>
-    <w:rsid w:val="00AB61BC"/>
+    <w:rsid w:val="00AB60FB"/>
     <w:pPr>
       <w:keepNext/>
       <w:keepLines/>
@@ -24526,7 +25444,6 @@
     </w:pPr>
     <w:rPr>
       <w:rFonts w:asciiTheme="majorHAnsi" w:eastAsiaTheme="majorEastAsia" w:hAnsiTheme="majorHAnsi" w:cstheme="majorBidi"/>
-      <w:color w:val="4472C4" w:themeColor="accent5"/>
       <w:sz w:val="30"/>
       <w:szCs w:val="28"/>
     </w:rPr>
@@ -24728,10 +25645,9 @@
     <w:basedOn w:val="Carpredefinitoparagrafo"/>
     <w:link w:val="Titolo1"/>
     <w:uiPriority w:val="9"/>
-    <w:rsid w:val="0021187A"/>
+    <w:rsid w:val="00AB60FB"/>
     <w:rPr>
       <w:rFonts w:asciiTheme="majorHAnsi" w:eastAsiaTheme="majorEastAsia" w:hAnsiTheme="majorHAnsi" w:cstheme="majorBidi"/>
-      <w:color w:val="2E74B5" w:themeColor="accent1" w:themeShade="BF"/>
       <w:sz w:val="32"/>
       <w:szCs w:val="32"/>
     </w:rPr>
@@ -24896,10 +25812,9 @@
     <w:basedOn w:val="Carpredefinitoparagrafo"/>
     <w:link w:val="Titolo2"/>
     <w:uiPriority w:val="9"/>
-    <w:rsid w:val="00AB61BC"/>
+    <w:rsid w:val="00AB60FB"/>
     <w:rPr>
       <w:rFonts w:asciiTheme="majorHAnsi" w:eastAsiaTheme="majorEastAsia" w:hAnsiTheme="majorHAnsi" w:cstheme="majorBidi"/>
-      <w:color w:val="4472C4" w:themeColor="accent5"/>
       <w:sz w:val="30"/>
       <w:szCs w:val="28"/>
     </w:rPr>
@@ -26327,7 +27242,7 @@
 </file>
 
 <file path=customXml/itemProps1.xml><?xml version="1.0" encoding="utf-8"?>
-<ds:datastoreItem xmlns:ds="http://schemas.openxmlformats.org/officeDocument/2006/customXml" ds:itemID="{7C43E343-E8F4-4319-9A4F-D59C01ED634F}">
+<ds:datastoreItem xmlns:ds="http://schemas.openxmlformats.org/officeDocument/2006/customXml" ds:itemID="{BD3A0BC9-4ACB-43C4-A52C-BC593328EF4D}">
   <ds:schemaRefs>
     <ds:schemaRef ds:uri="http://schemas.openxmlformats.org/officeDocument/2006/bibliography"/>
   </ds:schemaRefs>

</xml_diff>